<commit_message>
Mise à jour du doc + ajout fonctionnalités Vincent
</commit_message>
<xml_diff>
--- a/Guide d'utilisation.docx
+++ b/Guide d'utilisation.docx
@@ -647,7 +647,7 @@
           <w:r>
             <w:fldChar w:fldCharType="separate"/>
           </w:r>
-          <w:hyperlink w:anchor="_Toc405286664" w:history="1">
+          <w:hyperlink w:anchor="_Toc405367852" w:history="1">
             <w:r>
               <w:rPr>
                 <w:rStyle w:val="Lienhypertexte"/>
@@ -674,7 +674,7 @@
                 <w:noProof/>
                 <w:webHidden/>
               </w:rPr>
-              <w:instrText xml:space="preserve"> PAGEREF _Toc405286664 \h </w:instrText>
+              <w:instrText xml:space="preserve"> PAGEREF _Toc405367852 \h </w:instrText>
             </w:r>
             <w:r>
               <w:rPr>
@@ -718,7 +718,7 @@
               <w:lang w:eastAsia="fr-CA"/>
             </w:rPr>
           </w:pPr>
-          <w:hyperlink w:anchor="_Toc405286665" w:history="1">
+          <w:hyperlink w:anchor="_Toc405367853" w:history="1">
             <w:r>
               <w:rPr>
                 <w:rStyle w:val="Lienhypertexte"/>
@@ -745,7 +745,7 @@
                 <w:noProof/>
                 <w:webHidden/>
               </w:rPr>
-              <w:instrText xml:space="preserve"> PAGEREF _Toc405286665 \h </w:instrText>
+              <w:instrText xml:space="preserve"> PAGEREF _Toc405367853 \h </w:instrText>
             </w:r>
             <w:r>
               <w:rPr>
@@ -789,13 +789,13 @@
               <w:lang w:eastAsia="fr-CA"/>
             </w:rPr>
           </w:pPr>
-          <w:hyperlink w:anchor="_Toc405286666" w:history="1">
+          <w:hyperlink w:anchor="_Toc405367854" w:history="1">
             <w:r>
               <w:rPr>
                 <w:rStyle w:val="Lienhypertexte"/>
                 <w:noProof/>
               </w:rPr>
-              <w:t>Fonctionnalités</w:t>
+              <w:t>Fonctionnalités et utilisation</w:t>
             </w:r>
             <w:r>
               <w:rPr>
@@ -816,7 +816,7 @@
                 <w:noProof/>
                 <w:webHidden/>
               </w:rPr>
-              <w:instrText xml:space="preserve"> PAGEREF _Toc405286666 \h </w:instrText>
+              <w:instrText xml:space="preserve"> PAGEREF _Toc405367854 \h </w:instrText>
             </w:r>
             <w:r>
               <w:rPr>
@@ -837,6 +837,219 @@
                 <w:webHidden/>
               </w:rPr>
               <w:t>2</w:t>
+            </w:r>
+            <w:r>
+              <w:rPr>
+                <w:noProof/>
+                <w:webHidden/>
+              </w:rPr>
+              <w:fldChar w:fldCharType="end"/>
+            </w:r>
+          </w:hyperlink>
+        </w:p>
+        <w:p>
+          <w:pPr>
+            <w:pStyle w:val="TM2"/>
+            <w:tabs>
+              <w:tab w:val="right" w:leader="dot" w:pos="8630"/>
+            </w:tabs>
+            <w:rPr>
+              <w:noProof/>
+              <w:sz w:val="22"/>
+              <w:szCs w:val="22"/>
+              <w:lang w:eastAsia="fr-CA"/>
+            </w:rPr>
+          </w:pPr>
+          <w:hyperlink w:anchor="_Toc405367855" w:history="1">
+            <w:r>
+              <w:rPr>
+                <w:rStyle w:val="Lienhypertexte"/>
+                <w:noProof/>
+              </w:rPr>
+              <w:t>Fonctionnalités administrateur :</w:t>
+            </w:r>
+            <w:r>
+              <w:rPr>
+                <w:noProof/>
+                <w:webHidden/>
+              </w:rPr>
+              <w:tab/>
+            </w:r>
+            <w:r>
+              <w:rPr>
+                <w:noProof/>
+                <w:webHidden/>
+              </w:rPr>
+              <w:fldChar w:fldCharType="begin"/>
+            </w:r>
+            <w:r>
+              <w:rPr>
+                <w:noProof/>
+                <w:webHidden/>
+              </w:rPr>
+              <w:instrText xml:space="preserve"> PAGEREF _Toc405367855 \h </w:instrText>
+            </w:r>
+            <w:r>
+              <w:rPr>
+                <w:noProof/>
+                <w:webHidden/>
+              </w:rPr>
+            </w:r>
+            <w:r>
+              <w:rPr>
+                <w:noProof/>
+                <w:webHidden/>
+              </w:rPr>
+              <w:fldChar w:fldCharType="separate"/>
+            </w:r>
+            <w:r>
+              <w:rPr>
+                <w:noProof/>
+                <w:webHidden/>
+              </w:rPr>
+              <w:t>2</w:t>
+            </w:r>
+            <w:r>
+              <w:rPr>
+                <w:noProof/>
+                <w:webHidden/>
+              </w:rPr>
+              <w:fldChar w:fldCharType="end"/>
+            </w:r>
+          </w:hyperlink>
+        </w:p>
+        <w:p>
+          <w:pPr>
+            <w:pStyle w:val="TM2"/>
+            <w:tabs>
+              <w:tab w:val="right" w:leader="dot" w:pos="8630"/>
+            </w:tabs>
+            <w:rPr>
+              <w:noProof/>
+              <w:sz w:val="22"/>
+              <w:szCs w:val="22"/>
+              <w:lang w:eastAsia="fr-CA"/>
+            </w:rPr>
+          </w:pPr>
+          <w:hyperlink w:anchor="_Toc405367856" w:history="1">
+            <w:r>
+              <w:rPr>
+                <w:rStyle w:val="Lienhypertexte"/>
+                <w:noProof/>
+              </w:rPr>
+              <w:t>Fonctionnalité serveur :</w:t>
+            </w:r>
+            <w:r>
+              <w:rPr>
+                <w:noProof/>
+                <w:webHidden/>
+              </w:rPr>
+              <w:tab/>
+            </w:r>
+            <w:r>
+              <w:rPr>
+                <w:noProof/>
+                <w:webHidden/>
+              </w:rPr>
+              <w:fldChar w:fldCharType="begin"/>
+            </w:r>
+            <w:r>
+              <w:rPr>
+                <w:noProof/>
+                <w:webHidden/>
+              </w:rPr>
+              <w:instrText xml:space="preserve"> PAGEREF _Toc405367856 \h </w:instrText>
+            </w:r>
+            <w:r>
+              <w:rPr>
+                <w:noProof/>
+                <w:webHidden/>
+              </w:rPr>
+            </w:r>
+            <w:r>
+              <w:rPr>
+                <w:noProof/>
+                <w:webHidden/>
+              </w:rPr>
+              <w:fldChar w:fldCharType="separate"/>
+            </w:r>
+            <w:r>
+              <w:rPr>
+                <w:noProof/>
+                <w:webHidden/>
+              </w:rPr>
+              <w:t>2</w:t>
+            </w:r>
+            <w:r>
+              <w:rPr>
+                <w:noProof/>
+                <w:webHidden/>
+              </w:rPr>
+              <w:fldChar w:fldCharType="end"/>
+            </w:r>
+          </w:hyperlink>
+        </w:p>
+        <w:p>
+          <w:pPr>
+            <w:pStyle w:val="TM2"/>
+            <w:tabs>
+              <w:tab w:val="right" w:leader="dot" w:pos="8630"/>
+            </w:tabs>
+            <w:rPr>
+              <w:noProof/>
+              <w:sz w:val="22"/>
+              <w:szCs w:val="22"/>
+              <w:lang w:eastAsia="fr-CA"/>
+            </w:rPr>
+          </w:pPr>
+          <w:hyperlink w:anchor="_Toc405367857" w:history="1">
+            <w:r>
+              <w:rPr>
+                <w:rStyle w:val="Lienhypertexte"/>
+                <w:noProof/>
+              </w:rPr>
+              <w:t>Fonctionnalités globales :</w:t>
+            </w:r>
+            <w:r>
+              <w:rPr>
+                <w:noProof/>
+                <w:webHidden/>
+              </w:rPr>
+              <w:tab/>
+            </w:r>
+            <w:r>
+              <w:rPr>
+                <w:noProof/>
+                <w:webHidden/>
+              </w:rPr>
+              <w:fldChar w:fldCharType="begin"/>
+            </w:r>
+            <w:r>
+              <w:rPr>
+                <w:noProof/>
+                <w:webHidden/>
+              </w:rPr>
+              <w:instrText xml:space="preserve"> PAGEREF _Toc405367857 \h </w:instrText>
+            </w:r>
+            <w:r>
+              <w:rPr>
+                <w:noProof/>
+                <w:webHidden/>
+              </w:rPr>
+            </w:r>
+            <w:r>
+              <w:rPr>
+                <w:noProof/>
+                <w:webHidden/>
+              </w:rPr>
+              <w:fldChar w:fldCharType="separate"/>
+            </w:r>
+            <w:r>
+              <w:rPr>
+                <w:noProof/>
+                <w:webHidden/>
+              </w:rPr>
+              <w:t>3</w:t>
             </w:r>
             <w:r>
               <w:rPr>
@@ -860,7 +1073,7 @@
               <w:lang w:eastAsia="fr-CA"/>
             </w:rPr>
           </w:pPr>
-          <w:hyperlink w:anchor="_Toc405286667" w:history="1">
+          <w:hyperlink w:anchor="_Toc405367858" w:history="1">
             <w:r>
               <w:rPr>
                 <w:rStyle w:val="Lienhypertexte"/>
@@ -887,7 +1100,7 @@
                 <w:noProof/>
                 <w:webHidden/>
               </w:rPr>
-              <w:instrText xml:space="preserve"> PAGEREF _Toc405286667 \h </w:instrText>
+              <w:instrText xml:space="preserve"> PAGEREF _Toc405367858 \h </w:instrText>
             </w:r>
             <w:r>
               <w:rPr>
@@ -907,7 +1120,7 @@
                 <w:noProof/>
                 <w:webHidden/>
               </w:rPr>
-              <w:t>3</w:t>
+              <w:t>4</w:t>
             </w:r>
             <w:r>
               <w:rPr>
@@ -931,7 +1144,7 @@
               <w:lang w:eastAsia="fr-CA"/>
             </w:rPr>
           </w:pPr>
-          <w:hyperlink w:anchor="_Toc405286668" w:history="1">
+          <w:hyperlink w:anchor="_Toc405367859" w:history="1">
             <w:r>
               <w:rPr>
                 <w:rStyle w:val="Lienhypertexte"/>
@@ -958,7 +1171,7 @@
                 <w:noProof/>
                 <w:webHidden/>
               </w:rPr>
-              <w:instrText xml:space="preserve"> PAGEREF _Toc405286668 \h </w:instrText>
+              <w:instrText xml:space="preserve"> PAGEREF _Toc405367859 \h </w:instrText>
             </w:r>
             <w:r>
               <w:rPr>
@@ -978,7 +1191,7 @@
                 <w:noProof/>
                 <w:webHidden/>
               </w:rPr>
-              <w:t>4</w:t>
+              <w:t>5</w:t>
             </w:r>
             <w:r>
               <w:rPr>
@@ -1002,7 +1215,7 @@
               <w:lang w:eastAsia="fr-CA"/>
             </w:rPr>
           </w:pPr>
-          <w:hyperlink w:anchor="_Toc405286669" w:history="1">
+          <w:hyperlink w:anchor="_Toc405367860" w:history="1">
             <w:r>
               <w:rPr>
                 <w:rStyle w:val="Lienhypertexte"/>
@@ -1029,7 +1242,7 @@
                 <w:noProof/>
                 <w:webHidden/>
               </w:rPr>
-              <w:instrText xml:space="preserve"> PAGEREF _Toc405286669 \h </w:instrText>
+              <w:instrText xml:space="preserve"> PAGEREF _Toc405367860 \h </w:instrText>
             </w:r>
             <w:r>
               <w:rPr>
@@ -1049,7 +1262,7 @@
                 <w:noProof/>
                 <w:webHidden/>
               </w:rPr>
-              <w:t>4</w:t>
+              <w:t>5</w:t>
             </w:r>
             <w:r>
               <w:rPr>
@@ -1073,7 +1286,7 @@
               <w:lang w:eastAsia="fr-CA"/>
             </w:rPr>
           </w:pPr>
-          <w:hyperlink w:anchor="_Toc405286670" w:history="1">
+          <w:hyperlink w:anchor="_Toc405367861" w:history="1">
             <w:r>
               <w:rPr>
                 <w:rStyle w:val="Lienhypertexte"/>
@@ -1100,7 +1313,7 @@
                 <w:noProof/>
                 <w:webHidden/>
               </w:rPr>
-              <w:instrText xml:space="preserve"> PAGEREF _Toc405286670 \h </w:instrText>
+              <w:instrText xml:space="preserve"> PAGEREF _Toc405367861 \h </w:instrText>
             </w:r>
             <w:r>
               <w:rPr>
@@ -1120,7 +1333,7 @@
                 <w:noProof/>
                 <w:webHidden/>
               </w:rPr>
-              <w:t>4</w:t>
+              <w:t>5</w:t>
             </w:r>
             <w:r>
               <w:rPr>
@@ -1144,7 +1357,7 @@
               <w:lang w:eastAsia="fr-CA"/>
             </w:rPr>
           </w:pPr>
-          <w:hyperlink w:anchor="_Toc405286671" w:history="1">
+          <w:hyperlink w:anchor="_Toc405367862" w:history="1">
             <w:r>
               <w:rPr>
                 <w:rStyle w:val="Lienhypertexte"/>
@@ -1171,7 +1384,7 @@
                 <w:noProof/>
                 <w:webHidden/>
               </w:rPr>
-              <w:instrText xml:space="preserve"> PAGEREF _Toc405286671 \h </w:instrText>
+              <w:instrText xml:space="preserve"> PAGEREF _Toc405367862 \h </w:instrText>
             </w:r>
             <w:r>
               <w:rPr>
@@ -1191,7 +1404,7 @@
                 <w:noProof/>
                 <w:webHidden/>
               </w:rPr>
-              <w:t>4</w:t>
+              <w:t>5</w:t>
             </w:r>
             <w:r>
               <w:rPr>
@@ -1215,7 +1428,7 @@
               <w:lang w:eastAsia="fr-CA"/>
             </w:rPr>
           </w:pPr>
-          <w:hyperlink w:anchor="_Toc405286672" w:history="1">
+          <w:hyperlink w:anchor="_Toc405367863" w:history="1">
             <w:r>
               <w:rPr>
                 <w:rStyle w:val="Lienhypertexte"/>
@@ -1242,7 +1455,7 @@
                 <w:noProof/>
                 <w:webHidden/>
               </w:rPr>
-              <w:instrText xml:space="preserve"> PAGEREF _Toc405286672 \h </w:instrText>
+              <w:instrText xml:space="preserve"> PAGEREF _Toc405367863 \h </w:instrText>
             </w:r>
             <w:r>
               <w:rPr>
@@ -1262,7 +1475,7 @@
                 <w:noProof/>
                 <w:webHidden/>
               </w:rPr>
-              <w:t>4</w:t>
+              <w:t>5</w:t>
             </w:r>
             <w:r>
               <w:rPr>
@@ -1286,7 +1499,7 @@
               <w:lang w:eastAsia="fr-CA"/>
             </w:rPr>
           </w:pPr>
-          <w:hyperlink w:anchor="_Toc405286673" w:history="1">
+          <w:hyperlink w:anchor="_Toc405367864" w:history="1">
             <w:r>
               <w:rPr>
                 <w:rStyle w:val="Lienhypertexte"/>
@@ -1313,7 +1526,7 @@
                 <w:noProof/>
                 <w:webHidden/>
               </w:rPr>
-              <w:instrText xml:space="preserve"> PAGEREF _Toc405286673 \h </w:instrText>
+              <w:instrText xml:space="preserve"> PAGEREF _Toc405367864 \h </w:instrText>
             </w:r>
             <w:r>
               <w:rPr>
@@ -1333,7 +1546,7 @@
                 <w:noProof/>
                 <w:webHidden/>
               </w:rPr>
-              <w:t>4</w:t>
+              <w:t>5</w:t>
             </w:r>
             <w:r>
               <w:rPr>
@@ -1357,7 +1570,7 @@
               <w:lang w:eastAsia="fr-CA"/>
             </w:rPr>
           </w:pPr>
-          <w:hyperlink w:anchor="_Toc405286674" w:history="1">
+          <w:hyperlink w:anchor="_Toc405367865" w:history="1">
             <w:r>
               <w:rPr>
                 <w:rStyle w:val="Lienhypertexte"/>
@@ -1384,7 +1597,7 @@
                 <w:noProof/>
                 <w:webHidden/>
               </w:rPr>
-              <w:instrText xml:space="preserve"> PAGEREF _Toc405286674 \h </w:instrText>
+              <w:instrText xml:space="preserve"> PAGEREF _Toc405367865 \h </w:instrText>
             </w:r>
             <w:r>
               <w:rPr>
@@ -1404,7 +1617,7 @@
                 <w:noProof/>
                 <w:webHidden/>
               </w:rPr>
-              <w:t>4</w:t>
+              <w:t>5</w:t>
             </w:r>
             <w:r>
               <w:rPr>
@@ -1428,7 +1641,7 @@
               <w:lang w:eastAsia="fr-CA"/>
             </w:rPr>
           </w:pPr>
-          <w:hyperlink w:anchor="_Toc405286675" w:history="1">
+          <w:hyperlink w:anchor="_Toc405367866" w:history="1">
             <w:r>
               <w:rPr>
                 <w:rStyle w:val="Lienhypertexte"/>
@@ -1455,7 +1668,7 @@
                 <w:noProof/>
                 <w:webHidden/>
               </w:rPr>
-              <w:instrText xml:space="preserve"> PAGEREF _Toc405286675 \h </w:instrText>
+              <w:instrText xml:space="preserve"> PAGEREF _Toc405367866 \h </w:instrText>
             </w:r>
             <w:r>
               <w:rPr>
@@ -1475,7 +1688,7 @@
                 <w:noProof/>
                 <w:webHidden/>
               </w:rPr>
-              <w:t>4</w:t>
+              <w:t>5</w:t>
             </w:r>
             <w:r>
               <w:rPr>
@@ -1499,7 +1712,7 @@
               <w:lang w:eastAsia="fr-CA"/>
             </w:rPr>
           </w:pPr>
-          <w:hyperlink w:anchor="_Toc405286676" w:history="1">
+          <w:hyperlink w:anchor="_Toc405367867" w:history="1">
             <w:r>
               <w:rPr>
                 <w:rStyle w:val="Lienhypertexte"/>
@@ -1526,7 +1739,7 @@
                 <w:noProof/>
                 <w:webHidden/>
               </w:rPr>
-              <w:instrText xml:space="preserve"> PAGEREF _Toc405286676 \h </w:instrText>
+              <w:instrText xml:space="preserve"> PAGEREF _Toc405367867 \h </w:instrText>
             </w:r>
             <w:r>
               <w:rPr>
@@ -1546,7 +1759,7 @@
                 <w:noProof/>
                 <w:webHidden/>
               </w:rPr>
-              <w:t>4</w:t>
+              <w:t>5</w:t>
             </w:r>
             <w:r>
               <w:rPr>
@@ -1570,7 +1783,7 @@
               <w:lang w:eastAsia="fr-CA"/>
             </w:rPr>
           </w:pPr>
-          <w:hyperlink w:anchor="_Toc405286677" w:history="1">
+          <w:hyperlink w:anchor="_Toc405367868" w:history="1">
             <w:r>
               <w:rPr>
                 <w:rStyle w:val="Lienhypertexte"/>
@@ -1597,7 +1810,7 @@
                 <w:noProof/>
                 <w:webHidden/>
               </w:rPr>
-              <w:instrText xml:space="preserve"> PAGEREF _Toc405286677 \h </w:instrText>
+              <w:instrText xml:space="preserve"> PAGEREF _Toc405367868 \h </w:instrText>
             </w:r>
             <w:r>
               <w:rPr>
@@ -1617,7 +1830,7 @@
                 <w:noProof/>
                 <w:webHidden/>
               </w:rPr>
-              <w:t>4</w:t>
+              <w:t>5</w:t>
             </w:r>
             <w:r>
               <w:rPr>
@@ -1641,7 +1854,7 @@
               <w:lang w:eastAsia="fr-CA"/>
             </w:rPr>
           </w:pPr>
-          <w:hyperlink w:anchor="_Toc405286678" w:history="1">
+          <w:hyperlink w:anchor="_Toc405367869" w:history="1">
             <w:r>
               <w:rPr>
                 <w:rStyle w:val="Lienhypertexte"/>
@@ -1668,7 +1881,7 @@
                 <w:noProof/>
                 <w:webHidden/>
               </w:rPr>
-              <w:instrText xml:space="preserve"> PAGEREF _Toc405286678 \h </w:instrText>
+              <w:instrText xml:space="preserve"> PAGEREF _Toc405367869 \h </w:instrText>
             </w:r>
             <w:r>
               <w:rPr>
@@ -1688,7 +1901,7 @@
                 <w:noProof/>
                 <w:webHidden/>
               </w:rPr>
-              <w:t>5</w:t>
+              <w:t>6</w:t>
             </w:r>
             <w:r>
               <w:rPr>
@@ -1712,7 +1925,7 @@
               <w:lang w:eastAsia="fr-CA"/>
             </w:rPr>
           </w:pPr>
-          <w:hyperlink w:anchor="_Toc405286679" w:history="1">
+          <w:hyperlink w:anchor="_Toc405367870" w:history="1">
             <w:r>
               <w:rPr>
                 <w:rStyle w:val="Lienhypertexte"/>
@@ -1739,7 +1952,7 @@
                 <w:noProof/>
                 <w:webHidden/>
               </w:rPr>
-              <w:instrText xml:space="preserve"> PAGEREF _Toc405286679 \h </w:instrText>
+              <w:instrText xml:space="preserve"> PAGEREF _Toc405367870 \h </w:instrText>
             </w:r>
             <w:r>
               <w:rPr>
@@ -1759,7 +1972,7 @@
                 <w:noProof/>
                 <w:webHidden/>
               </w:rPr>
-              <w:t>5</w:t>
+              <w:t>6</w:t>
             </w:r>
             <w:r>
               <w:rPr>
@@ -1783,7 +1996,7 @@
               <w:lang w:eastAsia="fr-CA"/>
             </w:rPr>
           </w:pPr>
-          <w:hyperlink w:anchor="_Toc405286680" w:history="1">
+          <w:hyperlink w:anchor="_Toc405367871" w:history="1">
             <w:r>
               <w:rPr>
                 <w:rStyle w:val="Lienhypertexte"/>
@@ -1810,7 +2023,7 @@
                 <w:noProof/>
                 <w:webHidden/>
               </w:rPr>
-              <w:instrText xml:space="preserve"> PAGEREF _Toc405286680 \h </w:instrText>
+              <w:instrText xml:space="preserve"> PAGEREF _Toc405367871 \h </w:instrText>
             </w:r>
             <w:r>
               <w:rPr>
@@ -1830,7 +2043,7 @@
                 <w:noProof/>
                 <w:webHidden/>
               </w:rPr>
-              <w:t>5</w:t>
+              <w:t>6</w:t>
             </w:r>
             <w:r>
               <w:rPr>
@@ -1854,7 +2067,7 @@
               <w:lang w:eastAsia="fr-CA"/>
             </w:rPr>
           </w:pPr>
-          <w:hyperlink w:anchor="_Toc405286681" w:history="1">
+          <w:hyperlink w:anchor="_Toc405367872" w:history="1">
             <w:r>
               <w:rPr>
                 <w:rStyle w:val="Lienhypertexte"/>
@@ -1881,7 +2094,7 @@
                 <w:noProof/>
                 <w:webHidden/>
               </w:rPr>
-              <w:instrText xml:space="preserve"> PAGEREF _Toc405286681 \h </w:instrText>
+              <w:instrText xml:space="preserve"> PAGEREF _Toc405367872 \h </w:instrText>
             </w:r>
             <w:r>
               <w:rPr>
@@ -1901,7 +2114,7 @@
                 <w:noProof/>
                 <w:webHidden/>
               </w:rPr>
-              <w:t>5</w:t>
+              <w:t>6</w:t>
             </w:r>
             <w:r>
               <w:rPr>
@@ -1925,7 +2138,7 @@
               <w:lang w:eastAsia="fr-CA"/>
             </w:rPr>
           </w:pPr>
-          <w:hyperlink w:anchor="_Toc405286682" w:history="1">
+          <w:hyperlink w:anchor="_Toc405367873" w:history="1">
             <w:r>
               <w:rPr>
                 <w:rStyle w:val="Lienhypertexte"/>
@@ -1952,7 +2165,7 @@
                 <w:noProof/>
                 <w:webHidden/>
               </w:rPr>
-              <w:instrText xml:space="preserve"> PAGEREF _Toc405286682 \h </w:instrText>
+              <w:instrText xml:space="preserve"> PAGEREF _Toc405367873 \h </w:instrText>
             </w:r>
             <w:r>
               <w:rPr>
@@ -1972,7 +2185,7 @@
                 <w:noProof/>
                 <w:webHidden/>
               </w:rPr>
-              <w:t>5</w:t>
+              <w:t>6</w:t>
             </w:r>
             <w:r>
               <w:rPr>
@@ -1996,7 +2209,7 @@
               <w:lang w:eastAsia="fr-CA"/>
             </w:rPr>
           </w:pPr>
-          <w:hyperlink w:anchor="_Toc405286683" w:history="1">
+          <w:hyperlink w:anchor="_Toc405367874" w:history="1">
             <w:r>
               <w:rPr>
                 <w:rStyle w:val="Lienhypertexte"/>
@@ -2023,7 +2236,7 @@
                 <w:noProof/>
                 <w:webHidden/>
               </w:rPr>
-              <w:instrText xml:space="preserve"> PAGEREF _Toc405286683 \h </w:instrText>
+              <w:instrText xml:space="preserve"> PAGEREF _Toc405367874 \h </w:instrText>
             </w:r>
             <w:r>
               <w:rPr>
@@ -2043,7 +2256,7 @@
                 <w:noProof/>
                 <w:webHidden/>
               </w:rPr>
-              <w:t>5</w:t>
+              <w:t>6</w:t>
             </w:r>
             <w:r>
               <w:rPr>
@@ -2067,7 +2280,7 @@
               <w:lang w:eastAsia="fr-CA"/>
             </w:rPr>
           </w:pPr>
-          <w:hyperlink w:anchor="_Toc405286684" w:history="1">
+          <w:hyperlink w:anchor="_Toc405367875" w:history="1">
             <w:r>
               <w:rPr>
                 <w:rStyle w:val="Lienhypertexte"/>
@@ -2094,7 +2307,7 @@
                 <w:noProof/>
                 <w:webHidden/>
               </w:rPr>
-              <w:instrText xml:space="preserve"> PAGEREF _Toc405286684 \h </w:instrText>
+              <w:instrText xml:space="preserve"> PAGEREF _Toc405367875 \h </w:instrText>
             </w:r>
             <w:r>
               <w:rPr>
@@ -2114,7 +2327,7 @@
                 <w:noProof/>
                 <w:webHidden/>
               </w:rPr>
-              <w:t>5</w:t>
+              <w:t>6</w:t>
             </w:r>
             <w:r>
               <w:rPr>
@@ -2138,7 +2351,7 @@
               <w:lang w:eastAsia="fr-CA"/>
             </w:rPr>
           </w:pPr>
-          <w:hyperlink w:anchor="_Toc405286685" w:history="1">
+          <w:hyperlink w:anchor="_Toc405367876" w:history="1">
             <w:r>
               <w:rPr>
                 <w:rStyle w:val="Lienhypertexte"/>
@@ -2165,7 +2378,7 @@
                 <w:noProof/>
                 <w:webHidden/>
               </w:rPr>
-              <w:instrText xml:space="preserve"> PAGEREF _Toc405286685 \h </w:instrText>
+              <w:instrText xml:space="preserve"> PAGEREF _Toc405367876 \h </w:instrText>
             </w:r>
             <w:r>
               <w:rPr>
@@ -2185,7 +2398,7 @@
                 <w:noProof/>
                 <w:webHidden/>
               </w:rPr>
-              <w:t>5</w:t>
+              <w:t>6</w:t>
             </w:r>
             <w:r>
               <w:rPr>
@@ -2209,7 +2422,7 @@
               <w:lang w:eastAsia="fr-CA"/>
             </w:rPr>
           </w:pPr>
-          <w:hyperlink w:anchor="_Toc405286686" w:history="1">
+          <w:hyperlink w:anchor="_Toc405367877" w:history="1">
             <w:r>
               <w:rPr>
                 <w:rStyle w:val="Lienhypertexte"/>
@@ -2236,7 +2449,7 @@
                 <w:noProof/>
                 <w:webHidden/>
               </w:rPr>
-              <w:instrText xml:space="preserve"> PAGEREF _Toc405286686 \h </w:instrText>
+              <w:instrText xml:space="preserve"> PAGEREF _Toc405367877 \h </w:instrText>
             </w:r>
             <w:r>
               <w:rPr>
@@ -2256,7 +2469,7 @@
                 <w:noProof/>
                 <w:webHidden/>
               </w:rPr>
-              <w:t>5</w:t>
+              <w:t>6</w:t>
             </w:r>
             <w:r>
               <w:rPr>
@@ -2280,7 +2493,7 @@
               <w:lang w:eastAsia="fr-CA"/>
             </w:rPr>
           </w:pPr>
-          <w:hyperlink w:anchor="_Toc405286687" w:history="1">
+          <w:hyperlink w:anchor="_Toc405367878" w:history="1">
             <w:r>
               <w:rPr>
                 <w:rStyle w:val="Lienhypertexte"/>
@@ -2307,7 +2520,7 @@
                 <w:noProof/>
                 <w:webHidden/>
               </w:rPr>
-              <w:instrText xml:space="preserve"> PAGEREF _Toc405286687 \h </w:instrText>
+              <w:instrText xml:space="preserve"> PAGEREF _Toc405367878 \h </w:instrText>
             </w:r>
             <w:r>
               <w:rPr>
@@ -2327,7 +2540,7 @@
                 <w:noProof/>
                 <w:webHidden/>
               </w:rPr>
-              <w:t>6</w:t>
+              <w:t>7</w:t>
             </w:r>
             <w:r>
               <w:rPr>
@@ -2351,7 +2564,7 @@
               <w:lang w:eastAsia="fr-CA"/>
             </w:rPr>
           </w:pPr>
-          <w:hyperlink w:anchor="_Toc405286688" w:history="1">
+          <w:hyperlink w:anchor="_Toc405367879" w:history="1">
             <w:r>
               <w:rPr>
                 <w:rStyle w:val="Lienhypertexte"/>
@@ -2378,7 +2591,7 @@
                 <w:noProof/>
                 <w:webHidden/>
               </w:rPr>
-              <w:instrText xml:space="preserve"> PAGEREF _Toc405286688 \h </w:instrText>
+              <w:instrText xml:space="preserve"> PAGEREF _Toc405367879 \h </w:instrText>
             </w:r>
             <w:r>
               <w:rPr>
@@ -2398,7 +2611,7 @@
                 <w:noProof/>
                 <w:webHidden/>
               </w:rPr>
-              <w:t>6</w:t>
+              <w:t>7</w:t>
             </w:r>
             <w:r>
               <w:rPr>
@@ -2422,7 +2635,7 @@
               <w:lang w:eastAsia="fr-CA"/>
             </w:rPr>
           </w:pPr>
-          <w:hyperlink w:anchor="_Toc405286689" w:history="1">
+          <w:hyperlink w:anchor="_Toc405367880" w:history="1">
             <w:r>
               <w:rPr>
                 <w:rStyle w:val="Lienhypertexte"/>
@@ -2449,7 +2662,7 @@
                 <w:noProof/>
                 <w:webHidden/>
               </w:rPr>
-              <w:instrText xml:space="preserve"> PAGEREF _Toc405286689 \h </w:instrText>
+              <w:instrText xml:space="preserve"> PAGEREF _Toc405367880 \h </w:instrText>
             </w:r>
             <w:r>
               <w:rPr>
@@ -2469,7 +2682,7 @@
                 <w:noProof/>
                 <w:webHidden/>
               </w:rPr>
-              <w:t>6</w:t>
+              <w:t>7</w:t>
             </w:r>
             <w:r>
               <w:rPr>
@@ -2493,7 +2706,7 @@
               <w:lang w:eastAsia="fr-CA"/>
             </w:rPr>
           </w:pPr>
-          <w:hyperlink w:anchor="_Toc405286690" w:history="1">
+          <w:hyperlink w:anchor="_Toc405367881" w:history="1">
             <w:r>
               <w:rPr>
                 <w:rStyle w:val="Lienhypertexte"/>
@@ -2520,7 +2733,7 @@
                 <w:noProof/>
                 <w:webHidden/>
               </w:rPr>
-              <w:instrText xml:space="preserve"> PAGEREF _Toc405286690 \h </w:instrText>
+              <w:instrText xml:space="preserve"> PAGEREF _Toc405367881 \h </w:instrText>
             </w:r>
             <w:r>
               <w:rPr>
@@ -2540,7 +2753,7 @@
                 <w:noProof/>
                 <w:webHidden/>
               </w:rPr>
-              <w:t>6</w:t>
+              <w:t>7</w:t>
             </w:r>
             <w:r>
               <w:rPr>
@@ -2564,7 +2777,7 @@
               <w:lang w:eastAsia="fr-CA"/>
             </w:rPr>
           </w:pPr>
-          <w:hyperlink w:anchor="_Toc405286691" w:history="1">
+          <w:hyperlink w:anchor="_Toc405367882" w:history="1">
             <w:r>
               <w:rPr>
                 <w:rStyle w:val="Lienhypertexte"/>
@@ -2591,7 +2804,7 @@
                 <w:noProof/>
                 <w:webHidden/>
               </w:rPr>
-              <w:instrText xml:space="preserve"> PAGEREF _Toc405286691 \h </w:instrText>
+              <w:instrText xml:space="preserve"> PAGEREF _Toc405367882 \h </w:instrText>
             </w:r>
             <w:r>
               <w:rPr>
@@ -2611,7 +2824,7 @@
                 <w:noProof/>
                 <w:webHidden/>
               </w:rPr>
-              <w:t>6</w:t>
+              <w:t>7</w:t>
             </w:r>
             <w:r>
               <w:rPr>
@@ -2635,7 +2848,7 @@
               <w:lang w:eastAsia="fr-CA"/>
             </w:rPr>
           </w:pPr>
-          <w:hyperlink w:anchor="_Toc405286692" w:history="1">
+          <w:hyperlink w:anchor="_Toc405367883" w:history="1">
             <w:r>
               <w:rPr>
                 <w:rStyle w:val="Lienhypertexte"/>
@@ -2662,7 +2875,7 @@
                 <w:noProof/>
                 <w:webHidden/>
               </w:rPr>
-              <w:instrText xml:space="preserve"> PAGEREF _Toc405286692 \h </w:instrText>
+              <w:instrText xml:space="preserve"> PAGEREF _Toc405367883 \h </w:instrText>
             </w:r>
             <w:r>
               <w:rPr>
@@ -2682,7 +2895,7 @@
                 <w:noProof/>
                 <w:webHidden/>
               </w:rPr>
-              <w:t>6</w:t>
+              <w:t>7</w:t>
             </w:r>
             <w:r>
               <w:rPr>
@@ -2706,7 +2919,7 @@
               <w:lang w:eastAsia="fr-CA"/>
             </w:rPr>
           </w:pPr>
-          <w:hyperlink w:anchor="_Toc405286693" w:history="1">
+          <w:hyperlink w:anchor="_Toc405367884" w:history="1">
             <w:r>
               <w:rPr>
                 <w:rStyle w:val="Lienhypertexte"/>
@@ -2733,7 +2946,7 @@
                 <w:noProof/>
                 <w:webHidden/>
               </w:rPr>
-              <w:instrText xml:space="preserve"> PAGEREF _Toc405286693 \h </w:instrText>
+              <w:instrText xml:space="preserve"> PAGEREF _Toc405367884 \h </w:instrText>
             </w:r>
             <w:r>
               <w:rPr>
@@ -2753,7 +2966,7 @@
                 <w:noProof/>
                 <w:webHidden/>
               </w:rPr>
-              <w:t>6</w:t>
+              <w:t>7</w:t>
             </w:r>
             <w:r>
               <w:rPr>
@@ -2777,7 +2990,7 @@
               <w:lang w:eastAsia="fr-CA"/>
             </w:rPr>
           </w:pPr>
-          <w:hyperlink w:anchor="_Toc405286694" w:history="1">
+          <w:hyperlink w:anchor="_Toc405367885" w:history="1">
             <w:r>
               <w:rPr>
                 <w:rStyle w:val="Lienhypertexte"/>
@@ -2804,7 +3017,7 @@
                 <w:noProof/>
                 <w:webHidden/>
               </w:rPr>
-              <w:instrText xml:space="preserve"> PAGEREF _Toc405286694 \h </w:instrText>
+              <w:instrText xml:space="preserve"> PAGEREF _Toc405367885 \h </w:instrText>
             </w:r>
             <w:r>
               <w:rPr>
@@ -2824,7 +3037,7 @@
                 <w:noProof/>
                 <w:webHidden/>
               </w:rPr>
-              <w:t>6</w:t>
+              <w:t>7</w:t>
             </w:r>
             <w:r>
               <w:rPr>
@@ -2848,7 +3061,7 @@
               <w:lang w:eastAsia="fr-CA"/>
             </w:rPr>
           </w:pPr>
-          <w:hyperlink w:anchor="_Toc405286695" w:history="1">
+          <w:hyperlink w:anchor="_Toc405367886" w:history="1">
             <w:r>
               <w:rPr>
                 <w:rStyle w:val="Lienhypertexte"/>
@@ -2875,7 +3088,7 @@
                 <w:noProof/>
                 <w:webHidden/>
               </w:rPr>
-              <w:instrText xml:space="preserve"> PAGEREF _Toc405286695 \h </w:instrText>
+              <w:instrText xml:space="preserve"> PAGEREF _Toc405367886 \h </w:instrText>
             </w:r>
             <w:r>
               <w:rPr>
@@ -2895,7 +3108,7 @@
                 <w:noProof/>
                 <w:webHidden/>
               </w:rPr>
-              <w:t>6</w:t>
+              <w:t>7</w:t>
             </w:r>
             <w:r>
               <w:rPr>
@@ -2919,7 +3132,7 @@
               <w:lang w:eastAsia="fr-CA"/>
             </w:rPr>
           </w:pPr>
-          <w:hyperlink w:anchor="_Toc405286696" w:history="1">
+          <w:hyperlink w:anchor="_Toc405367887" w:history="1">
             <w:r>
               <w:rPr>
                 <w:rStyle w:val="Lienhypertexte"/>
@@ -2946,7 +3159,7 @@
                 <w:noProof/>
                 <w:webHidden/>
               </w:rPr>
-              <w:instrText xml:space="preserve"> PAGEREF _Toc405286696 \h </w:instrText>
+              <w:instrText xml:space="preserve"> PAGEREF _Toc405367887 \h </w:instrText>
             </w:r>
             <w:r>
               <w:rPr>
@@ -2966,7 +3179,7 @@
                 <w:noProof/>
                 <w:webHidden/>
               </w:rPr>
-              <w:t>7</w:t>
+              <w:t>8</w:t>
             </w:r>
             <w:r>
               <w:rPr>
@@ -2990,7 +3203,7 @@
               <w:lang w:eastAsia="fr-CA"/>
             </w:rPr>
           </w:pPr>
-          <w:hyperlink w:anchor="_Toc405286697" w:history="1">
+          <w:hyperlink w:anchor="_Toc405367888" w:history="1">
             <w:r>
               <w:rPr>
                 <w:rStyle w:val="Lienhypertexte"/>
@@ -3017,7 +3230,7 @@
                 <w:noProof/>
                 <w:webHidden/>
               </w:rPr>
-              <w:instrText xml:space="preserve"> PAGEREF _Toc405286697 \h </w:instrText>
+              <w:instrText xml:space="preserve"> PAGEREF _Toc405367888 \h </w:instrText>
             </w:r>
             <w:r>
               <w:rPr>
@@ -3037,7 +3250,7 @@
                 <w:noProof/>
                 <w:webHidden/>
               </w:rPr>
-              <w:t>7</w:t>
+              <w:t>8</w:t>
             </w:r>
             <w:r>
               <w:rPr>
@@ -3061,7 +3274,7 @@
               <w:lang w:eastAsia="fr-CA"/>
             </w:rPr>
           </w:pPr>
-          <w:hyperlink w:anchor="_Toc405286698" w:history="1">
+          <w:hyperlink w:anchor="_Toc405367889" w:history="1">
             <w:r>
               <w:rPr>
                 <w:rStyle w:val="Lienhypertexte"/>
@@ -3088,7 +3301,7 @@
                 <w:noProof/>
                 <w:webHidden/>
               </w:rPr>
-              <w:instrText xml:space="preserve"> PAGEREF _Toc405286698 \h </w:instrText>
+              <w:instrText xml:space="preserve"> PAGEREF _Toc405367889 \h </w:instrText>
             </w:r>
             <w:r>
               <w:rPr>
@@ -3108,7 +3321,7 @@
                 <w:noProof/>
                 <w:webHidden/>
               </w:rPr>
-              <w:t>7</w:t>
+              <w:t>8</w:t>
             </w:r>
             <w:r>
               <w:rPr>
@@ -3132,7 +3345,7 @@
               <w:lang w:eastAsia="fr-CA"/>
             </w:rPr>
           </w:pPr>
-          <w:hyperlink w:anchor="_Toc405286699" w:history="1">
+          <w:hyperlink w:anchor="_Toc405367890" w:history="1">
             <w:r>
               <w:rPr>
                 <w:rStyle w:val="Lienhypertexte"/>
@@ -3159,7 +3372,7 @@
                 <w:noProof/>
                 <w:webHidden/>
               </w:rPr>
-              <w:instrText xml:space="preserve"> PAGEREF _Toc405286699 \h </w:instrText>
+              <w:instrText xml:space="preserve"> PAGEREF _Toc405367890 \h </w:instrText>
             </w:r>
             <w:r>
               <w:rPr>
@@ -3179,7 +3392,7 @@
                 <w:noProof/>
                 <w:webHidden/>
               </w:rPr>
-              <w:t>7</w:t>
+              <w:t>8</w:t>
             </w:r>
             <w:r>
               <w:rPr>
@@ -3203,7 +3416,7 @@
               <w:lang w:eastAsia="fr-CA"/>
             </w:rPr>
           </w:pPr>
-          <w:hyperlink w:anchor="_Toc405286700" w:history="1">
+          <w:hyperlink w:anchor="_Toc405367891" w:history="1">
             <w:r>
               <w:rPr>
                 <w:rStyle w:val="Lienhypertexte"/>
@@ -3230,7 +3443,7 @@
                 <w:noProof/>
                 <w:webHidden/>
               </w:rPr>
-              <w:instrText xml:space="preserve"> PAGEREF _Toc405286700 \h </w:instrText>
+              <w:instrText xml:space="preserve"> PAGEREF _Toc405367891 \h </w:instrText>
             </w:r>
             <w:r>
               <w:rPr>
@@ -3250,7 +3463,7 @@
                 <w:noProof/>
                 <w:webHidden/>
               </w:rPr>
-              <w:t>7</w:t>
+              <w:t>8</w:t>
             </w:r>
             <w:r>
               <w:rPr>
@@ -3274,7 +3487,7 @@
               <w:lang w:eastAsia="fr-CA"/>
             </w:rPr>
           </w:pPr>
-          <w:hyperlink w:anchor="_Toc405286701" w:history="1">
+          <w:hyperlink w:anchor="_Toc405367892" w:history="1">
             <w:r>
               <w:rPr>
                 <w:rStyle w:val="Lienhypertexte"/>
@@ -3301,7 +3514,7 @@
                 <w:noProof/>
                 <w:webHidden/>
               </w:rPr>
-              <w:instrText xml:space="preserve"> PAGEREF _Toc405286701 \h </w:instrText>
+              <w:instrText xml:space="preserve"> PAGEREF _Toc405367892 \h </w:instrText>
             </w:r>
             <w:r>
               <w:rPr>
@@ -3321,7 +3534,7 @@
                 <w:noProof/>
                 <w:webHidden/>
               </w:rPr>
-              <w:t>7</w:t>
+              <w:t>8</w:t>
             </w:r>
             <w:r>
               <w:rPr>
@@ -3345,7 +3558,7 @@
               <w:lang w:eastAsia="fr-CA"/>
             </w:rPr>
           </w:pPr>
-          <w:hyperlink w:anchor="_Toc405286702" w:history="1">
+          <w:hyperlink w:anchor="_Toc405367893" w:history="1">
             <w:r>
               <w:rPr>
                 <w:rStyle w:val="Lienhypertexte"/>
@@ -3372,7 +3585,7 @@
                 <w:noProof/>
                 <w:webHidden/>
               </w:rPr>
-              <w:instrText xml:space="preserve"> PAGEREF _Toc405286702 \h </w:instrText>
+              <w:instrText xml:space="preserve"> PAGEREF _Toc405367893 \h </w:instrText>
             </w:r>
             <w:r>
               <w:rPr>
@@ -3392,7 +3605,149 @@
                 <w:noProof/>
                 <w:webHidden/>
               </w:rPr>
-              <w:t>7</w:t>
+              <w:t>8</w:t>
+            </w:r>
+            <w:r>
+              <w:rPr>
+                <w:noProof/>
+                <w:webHidden/>
+              </w:rPr>
+              <w:fldChar w:fldCharType="end"/>
+            </w:r>
+          </w:hyperlink>
+        </w:p>
+        <w:p>
+          <w:pPr>
+            <w:pStyle w:val="TM3"/>
+            <w:tabs>
+              <w:tab w:val="right" w:leader="dot" w:pos="8630"/>
+            </w:tabs>
+            <w:rPr>
+              <w:noProof/>
+              <w:sz w:val="22"/>
+              <w:szCs w:val="22"/>
+              <w:lang w:eastAsia="fr-CA"/>
+            </w:rPr>
+          </w:pPr>
+          <w:hyperlink w:anchor="_Toc405367894" w:history="1">
+            <w:r>
+              <w:rPr>
+                <w:rStyle w:val="Lienhypertexte"/>
+                <w:noProof/>
+              </w:rPr>
+              <w:t>Il y a une catégorie que je trouve pas dans la liste des catégories</w:t>
+            </w:r>
+            <w:r>
+              <w:rPr>
+                <w:noProof/>
+                <w:webHidden/>
+              </w:rPr>
+              <w:tab/>
+            </w:r>
+            <w:r>
+              <w:rPr>
+                <w:noProof/>
+                <w:webHidden/>
+              </w:rPr>
+              <w:fldChar w:fldCharType="begin"/>
+            </w:r>
+            <w:r>
+              <w:rPr>
+                <w:noProof/>
+                <w:webHidden/>
+              </w:rPr>
+              <w:instrText xml:space="preserve"> PAGEREF _Toc405367894 \h </w:instrText>
+            </w:r>
+            <w:r>
+              <w:rPr>
+                <w:noProof/>
+                <w:webHidden/>
+              </w:rPr>
+            </w:r>
+            <w:r>
+              <w:rPr>
+                <w:noProof/>
+                <w:webHidden/>
+              </w:rPr>
+              <w:fldChar w:fldCharType="separate"/>
+            </w:r>
+            <w:r>
+              <w:rPr>
+                <w:noProof/>
+                <w:webHidden/>
+              </w:rPr>
+              <w:t>8</w:t>
+            </w:r>
+            <w:r>
+              <w:rPr>
+                <w:noProof/>
+                <w:webHidden/>
+              </w:rPr>
+              <w:fldChar w:fldCharType="end"/>
+            </w:r>
+          </w:hyperlink>
+        </w:p>
+        <w:p>
+          <w:pPr>
+            <w:pStyle w:val="TM3"/>
+            <w:tabs>
+              <w:tab w:val="right" w:leader="dot" w:pos="8630"/>
+            </w:tabs>
+            <w:rPr>
+              <w:noProof/>
+              <w:sz w:val="22"/>
+              <w:szCs w:val="22"/>
+              <w:lang w:eastAsia="fr-CA"/>
+            </w:rPr>
+          </w:pPr>
+          <w:hyperlink w:anchor="_Toc405367895" w:history="1">
+            <w:r>
+              <w:rPr>
+                <w:rStyle w:val="Lienhypertexte"/>
+                <w:noProof/>
+              </w:rPr>
+              <w:t>Il y a des items que je ne trouve pas dans la liste des items</w:t>
+            </w:r>
+            <w:r>
+              <w:rPr>
+                <w:noProof/>
+                <w:webHidden/>
+              </w:rPr>
+              <w:tab/>
+            </w:r>
+            <w:r>
+              <w:rPr>
+                <w:noProof/>
+                <w:webHidden/>
+              </w:rPr>
+              <w:fldChar w:fldCharType="begin"/>
+            </w:r>
+            <w:r>
+              <w:rPr>
+                <w:noProof/>
+                <w:webHidden/>
+              </w:rPr>
+              <w:instrText xml:space="preserve"> PAGEREF _Toc405367895 \h </w:instrText>
+            </w:r>
+            <w:r>
+              <w:rPr>
+                <w:noProof/>
+                <w:webHidden/>
+              </w:rPr>
+            </w:r>
+            <w:r>
+              <w:rPr>
+                <w:noProof/>
+                <w:webHidden/>
+              </w:rPr>
+              <w:fldChar w:fldCharType="separate"/>
+            </w:r>
+            <w:r>
+              <w:rPr>
+                <w:noProof/>
+                <w:webHidden/>
+              </w:rPr>
+              <w:t>8</w:t>
             </w:r>
             <w:r>
               <w:rPr>
@@ -3510,7 +3865,7 @@
       <w:pPr>
         <w:pStyle w:val="Titre1"/>
       </w:pPr>
-      <w:bookmarkStart w:id="0" w:name="_Toc405286664"/>
+      <w:bookmarkStart w:id="0" w:name="_Toc405367852"/>
       <w:r>
         <w:lastRenderedPageBreak/>
         <w:t>Prérequis</w:t>
@@ -3521,7 +3876,7 @@
       <w:pPr>
         <w:pStyle w:val="Titre2"/>
       </w:pPr>
-      <w:bookmarkStart w:id="1" w:name="_Toc405286665"/>
+      <w:bookmarkStart w:id="1" w:name="_Toc405367853"/>
       <w:r>
         <w:t>Base de données</w:t>
       </w:r>
@@ -3667,14 +4022,383 @@
       <w:pPr>
         <w:pStyle w:val="Titre1"/>
       </w:pPr>
-      <w:bookmarkStart w:id="2" w:name="_Toc405286666"/>
+      <w:bookmarkStart w:id="2" w:name="_Toc405367854"/>
       <w:r>
         <w:lastRenderedPageBreak/>
         <w:t>Fonctionnalités</w:t>
       </w:r>
+      <w:r>
+        <w:t xml:space="preserve"> et utilisation</w:t>
+      </w:r>
       <w:bookmarkEnd w:id="2"/>
     </w:p>
-    <w:p/>
+    <w:p>
+      <w:r>
+        <w:t>Le logiciel est divisé en deux grandes parties :</w:t>
+      </w:r>
+    </w:p>
+    <w:p>
+      <w:pPr>
+        <w:pStyle w:val="Titre2"/>
+      </w:pPr>
+      <w:bookmarkStart w:id="3" w:name="_Toc405367855"/>
+      <w:r>
+        <w:t>Fonctionnalités administrateur :</w:t>
+      </w:r>
+      <w:bookmarkEnd w:id="3"/>
+    </w:p>
+    <w:p>
+      <w:pPr>
+        <w:pStyle w:val="Paragraphedeliste"/>
+        <w:numPr>
+          <w:ilvl w:val="1"/>
+          <w:numId w:val="15"/>
+        </w:numPr>
+        <w:spacing w:before="0" w:after="160" w:line="259" w:lineRule="auto"/>
+      </w:pPr>
+      <w:r>
+        <w:t>Liste des boutons de gestion de l’administrateur. Ces boutons sont toutes les options de gestion dont le logiciel peut proposer à l’administrateur. Lorsque l’administrateur clique sur un bouton, le programme affiche la fenêtre correspondant à la fonction du bouton cliqué.</w:t>
+      </w:r>
+    </w:p>
+    <w:p>
+      <w:pPr>
+        <w:pStyle w:val="Paragraphedeliste"/>
+        <w:numPr>
+          <w:ilvl w:val="1"/>
+          <w:numId w:val="15"/>
+        </w:numPr>
+        <w:spacing w:before="0" w:after="160" w:line="259" w:lineRule="auto"/>
+      </w:pPr>
+      <w:r>
+        <w:t>Gestion des employés. Avec cette page, l’administrateur pourra ajouter et modifier des employés en identifiant leur nom, leur numéro d’employé et même leur rôle dans le restaurant.  Avec les employés enregistrés, le programme validera les droits de chacun des employés en leur affichant les options qu’il a le droit d’exécuter.</w:t>
+      </w:r>
+    </w:p>
+    <w:p>
+      <w:pPr>
+        <w:pStyle w:val="Paragraphedeliste"/>
+        <w:numPr>
+          <w:ilvl w:val="1"/>
+          <w:numId w:val="15"/>
+        </w:numPr>
+        <w:spacing w:before="0" w:after="160" w:line="259" w:lineRule="auto"/>
+      </w:pPr>
+      <w:r>
+        <w:t>Gestion des items. Avec cette fenêtre, l’administrateur pourra ajouter et modifier des items. Les items sont les plats que le restaurant propose dans le menu. L’administrateur pourra donc donner un nom à des items, leur définir une catégorie et leur donner des prix selon un format spécifique.</w:t>
+      </w:r>
+    </w:p>
+    <w:p>
+      <w:pPr>
+        <w:pStyle w:val="Paragraphedeliste"/>
+        <w:numPr>
+          <w:ilvl w:val="1"/>
+          <w:numId w:val="15"/>
+        </w:numPr>
+        <w:spacing w:before="0" w:after="160" w:line="259" w:lineRule="auto"/>
+      </w:pPr>
+      <w:r>
+        <w:t>Gestion du restaurant. Cette fonctionnalité permettra à administrateur de  gérer les informations de son restaurant. Par exemple, il pourra changer le numéro de téléphone ou l’adresse s’il déménage.</w:t>
+      </w:r>
+    </w:p>
+    <w:p>
+      <w:pPr>
+        <w:pStyle w:val="Paragraphedeliste"/>
+        <w:numPr>
+          <w:ilvl w:val="1"/>
+          <w:numId w:val="15"/>
+        </w:numPr>
+        <w:spacing w:before="0" w:after="160" w:line="259" w:lineRule="auto"/>
+      </w:pPr>
+      <w:r>
+        <w:t>Gestion des catégories. La fenêtre de gestion des catégories permettra à l’administrateur d’ajouter et modifier des catégories. Cette fonctionnalité permet donc de catégoriser les items que le restaurant propose. Comme exemple, les catégories aideront à différencier un plat de steak à celle de pâte par une catégorie de viande et une autre de pâte. Cette fonctionnalité permettra au serveur de modifier une commande plus rapidement en évitant de chercher l’item qu’il veut ajouter.</w:t>
+      </w:r>
+    </w:p>
+    <w:p>
+      <w:pPr>
+        <w:pStyle w:val="Paragraphedeliste"/>
+        <w:numPr>
+          <w:ilvl w:val="1"/>
+          <w:numId w:val="15"/>
+        </w:numPr>
+        <w:spacing w:before="0" w:after="160" w:line="259" w:lineRule="auto"/>
+      </w:pPr>
+      <w:r>
+        <w:t>Gestion des formats. Avec cette fenêtre, l’administrateur pourra créer et modifier des formats. Ces formats permettront de définir des prix à un item du menu du restaurant. Cette fonctionnalité est très importante puisque l’administrateur ne pourra pas ajouter d’item sans format puisque ce sont les formats qui donnent un ou plusieurs prix à un item.</w:t>
+      </w:r>
+    </w:p>
+    <w:p>
+      <w:pPr>
+        <w:pStyle w:val="Paragraphedeliste"/>
+        <w:numPr>
+          <w:ilvl w:val="1"/>
+          <w:numId w:val="15"/>
+        </w:numPr>
+        <w:spacing w:before="0" w:after="160" w:line="259" w:lineRule="auto"/>
+      </w:pPr>
+      <w:r>
+        <w:t>Gestion des tables. Cette fenêtre permet simplement à l’administrateur de créer les tables qui sont dans son restaurant. Les serveurs pourront distinguer les sections du restaurant par les numéros de tables fourni.</w:t>
+      </w:r>
+    </w:p>
+    <w:p>
+      <w:pPr>
+        <w:pStyle w:val="Paragraphedeliste"/>
+        <w:numPr>
+          <w:ilvl w:val="1"/>
+          <w:numId w:val="15"/>
+        </w:numPr>
+        <w:spacing w:before="0" w:after="160" w:line="259" w:lineRule="auto"/>
+      </w:pPr>
+      <w:r>
+        <w:t>Pour toutes les fonctionnalités de gestion sauf la fenêtre de gestion des informations du restaurant, l’administrateur à la possibilité de désactiver un enregistrement. Ce qui veut dire que l’enregistrement n’est plus disponible lors de la création de commande. Par exemple, une table peut être désactivé donc impossible d’assigner cette table à une commande. La raison qu’on ne supprime pas l’enregistrement c’est pour des raisons de statistiques. Ainsi, l’administrateur pourra, éventuellement, générer des rapports sur des enregistrements passé sans avoir perdu les données.</w:t>
+      </w:r>
+    </w:p>
+    <w:p>
+      <w:pPr>
+        <w:pStyle w:val="Titre2"/>
+      </w:pPr>
+      <w:bookmarkStart w:id="4" w:name="_Toc405367856"/>
+      <w:r>
+        <w:t>Fonctionnalité serveur :</w:t>
+      </w:r>
+      <w:bookmarkEnd w:id="4"/>
+    </w:p>
+    <w:p>
+      <w:pPr>
+        <w:pStyle w:val="Paragraphedeliste"/>
+        <w:numPr>
+          <w:ilvl w:val="1"/>
+          <w:numId w:val="15"/>
+        </w:numPr>
+        <w:spacing w:before="0" w:after="160" w:line="259" w:lineRule="auto"/>
+      </w:pPr>
+      <w:r>
+        <w:t>Liste des commandes en cours créé par le serveur. Lorsque le serveur se connecte, le programme lui affiche la liste de toutes les commandes qui sont en cours et qui ont été créé par le serveur authentifié.</w:t>
+      </w:r>
+    </w:p>
+    <w:p>
+      <w:pPr>
+        <w:pStyle w:val="Paragraphedeliste"/>
+        <w:numPr>
+          <w:ilvl w:val="1"/>
+          <w:numId w:val="15"/>
+        </w:numPr>
+        <w:spacing w:before="0" w:after="160" w:line="259" w:lineRule="auto"/>
+      </w:pPr>
+      <w:r>
+        <w:t xml:space="preserve">Création d’une commande. Le programme offre une fonctionnalité de création de commande qui consiste à afficher les tables non assignés à une commande et le serveur </w:t>
+      </w:r>
+      <w:r>
+        <w:lastRenderedPageBreak/>
+        <w:t>pourra sélectionner les tables dont il veut assigner à une nouvelle commande. Il pourra donc créer et modifier la nouvelle commande tant qu’elle n’est pas terminée.</w:t>
+      </w:r>
+    </w:p>
+    <w:p>
+      <w:pPr>
+        <w:pStyle w:val="Paragraphedeliste"/>
+        <w:numPr>
+          <w:ilvl w:val="1"/>
+          <w:numId w:val="15"/>
+        </w:numPr>
+        <w:spacing w:before="0" w:after="160" w:line="259" w:lineRule="auto"/>
+      </w:pPr>
+      <w:r>
+        <w:t>Gestion d’une commande. Voici la liste des fonctionnalités de la fenêtre de gestion de commande :</w:t>
+      </w:r>
+    </w:p>
+    <w:p>
+      <w:pPr>
+        <w:pStyle w:val="Paragraphedeliste"/>
+        <w:numPr>
+          <w:ilvl w:val="2"/>
+          <w:numId w:val="15"/>
+        </w:numPr>
+        <w:spacing w:before="0" w:after="160" w:line="259" w:lineRule="auto"/>
+      </w:pPr>
+      <w:r>
+        <w:t>Navigation : La fenêtre de commande permettra au serveur de naviguer dans la liste de clients de la commande pour modifier les plats choisis.</w:t>
+      </w:r>
+    </w:p>
+    <w:p>
+      <w:pPr>
+        <w:pStyle w:val="Paragraphedeliste"/>
+        <w:numPr>
+          <w:ilvl w:val="2"/>
+          <w:numId w:val="15"/>
+        </w:numPr>
+        <w:spacing w:before="0" w:after="160" w:line="259" w:lineRule="auto"/>
+      </w:pPr>
+      <w:r>
+        <w:t>Gestion liste client de la commande : Le serveur pourra ajouter et supprimer un client. Lors de la suppression d’un client le programme affiche une confirmation si le client à supprimer contient au moins un item dans sa liste.</w:t>
+      </w:r>
+    </w:p>
+    <w:p>
+      <w:pPr>
+        <w:pStyle w:val="Paragraphedeliste"/>
+        <w:numPr>
+          <w:ilvl w:val="2"/>
+          <w:numId w:val="15"/>
+        </w:numPr>
+        <w:spacing w:before="0" w:after="160" w:line="259" w:lineRule="auto"/>
+      </w:pPr>
+      <w:r>
+        <w:t>Modification de la liste des items du client :</w:t>
+      </w:r>
+    </w:p>
+    <w:p>
+      <w:pPr>
+        <w:pStyle w:val="Paragraphedeliste"/>
+        <w:numPr>
+          <w:ilvl w:val="3"/>
+          <w:numId w:val="15"/>
+        </w:numPr>
+        <w:spacing w:before="0" w:after="160" w:line="259" w:lineRule="auto"/>
+      </w:pPr>
+      <w:r>
+        <w:t>Le serveur pourra ajouter un plat au client en cour en cliquant sur un item de la liste au milieu de l’écran.</w:t>
+      </w:r>
+    </w:p>
+    <w:p>
+      <w:pPr>
+        <w:pStyle w:val="Paragraphedeliste"/>
+        <w:numPr>
+          <w:ilvl w:val="3"/>
+          <w:numId w:val="15"/>
+        </w:numPr>
+        <w:spacing w:before="0" w:after="160" w:line="259" w:lineRule="auto"/>
+      </w:pPr>
+      <w:r>
+        <w:t>Le serveur pourra supprimer un item de la liste du client en le sélectionnant et en cliquant sur le bouton de suppression.</w:t>
+      </w:r>
+    </w:p>
+    <w:p>
+      <w:pPr>
+        <w:pStyle w:val="Paragraphedeliste"/>
+        <w:numPr>
+          <w:ilvl w:val="2"/>
+          <w:numId w:val="15"/>
+        </w:numPr>
+        <w:spacing w:before="0" w:after="160" w:line="259" w:lineRule="auto"/>
+      </w:pPr>
+      <w:r>
+        <w:t>Le serveur pourra trier les items dans la fenêtre en choisissant une catégorie à la droite. Ainsi, le serveur pourra afficher uniquement les items qui font partie d’une catégorie précise.</w:t>
+      </w:r>
+    </w:p>
+    <w:p>
+      <w:pPr>
+        <w:pStyle w:val="Paragraphedeliste"/>
+        <w:numPr>
+          <w:ilvl w:val="2"/>
+          <w:numId w:val="15"/>
+        </w:numPr>
+        <w:spacing w:before="0" w:after="160" w:line="259" w:lineRule="auto"/>
+      </w:pPr>
+      <w:r>
+        <w:t>Payer la commande d’un client : En cliquant sur le bouton payer l’application affichera la page de paiement qui contient la liste des items du client précédemment sélectionné.</w:t>
+      </w:r>
+    </w:p>
+    <w:p>
+      <w:pPr>
+        <w:pStyle w:val="Paragraphedeliste"/>
+        <w:numPr>
+          <w:ilvl w:val="2"/>
+          <w:numId w:val="15"/>
+        </w:numPr>
+        <w:spacing w:before="0" w:after="160" w:line="259" w:lineRule="auto"/>
+      </w:pPr>
+      <w:r>
+        <w:t>Fermeture de la commande : Le serveur à simplement besoin de cliquer sur le bouton Fermer en bas de la page de gestion de commande. Lorsque la commande est fermée, le programme changera le statut de la commande pour qu’elle ne s’affiche plus dans la liste des commandes du serveur et les tables qui y ont été attribué seront libérées pour permettre la création de nouvelle commande avec ces tables.</w:t>
+      </w:r>
+    </w:p>
+    <w:p>
+      <w:pPr>
+        <w:pStyle w:val="Paragraphedeliste"/>
+        <w:numPr>
+          <w:ilvl w:val="1"/>
+          <w:numId w:val="15"/>
+        </w:numPr>
+        <w:spacing w:before="0" w:after="160" w:line="259" w:lineRule="auto"/>
+      </w:pPr>
+      <w:r>
+        <w:t>Faire payer un client. Lorsque le serveur clique sur le bouton Payer de la fenêtre commande, la fenêtre de paiement va apparaître et il affichera la liste d’items du client précédemment sélectionné. La fenêtre de paiement comporte plusieurs fonctionnalités :</w:t>
+      </w:r>
+    </w:p>
+    <w:p>
+      <w:pPr>
+        <w:pStyle w:val="Paragraphedeliste"/>
+        <w:numPr>
+          <w:ilvl w:val="2"/>
+          <w:numId w:val="15"/>
+        </w:numPr>
+        <w:spacing w:before="0" w:after="160" w:line="259" w:lineRule="auto"/>
+      </w:pPr>
+      <w:r>
+        <w:t xml:space="preserve">Le serveur pourra insérer un montant à faire payer. </w:t>
+      </w:r>
+    </w:p>
+    <w:p>
+      <w:pPr>
+        <w:pStyle w:val="Paragraphedeliste"/>
+        <w:numPr>
+          <w:ilvl w:val="2"/>
+          <w:numId w:val="15"/>
+        </w:numPr>
+        <w:spacing w:before="0" w:after="160" w:line="259" w:lineRule="auto"/>
+      </w:pPr>
+      <w:r>
+        <w:t>Le serveur pourra sélectionner le mode de paiement.</w:t>
+      </w:r>
+    </w:p>
+    <w:p>
+      <w:pPr>
+        <w:pStyle w:val="Paragraphedeliste"/>
+        <w:numPr>
+          <w:ilvl w:val="2"/>
+          <w:numId w:val="15"/>
+        </w:numPr>
+        <w:spacing w:before="0" w:after="160" w:line="259" w:lineRule="auto"/>
+      </w:pPr>
+      <w:r>
+        <w:t>À chaque paiement, le montant restant à payer se mettra à jour automatiquement.</w:t>
+      </w:r>
+      <w:r>
+        <w:t xml:space="preserve"> </w:t>
+      </w:r>
+    </w:p>
+    <w:p>
+      <w:pPr>
+        <w:pStyle w:val="Titre2"/>
+      </w:pPr>
+      <w:bookmarkStart w:id="5" w:name="_Toc405367857"/>
+      <w:r>
+        <w:t>Fonctionnalités globales :</w:t>
+      </w:r>
+      <w:bookmarkEnd w:id="5"/>
+    </w:p>
+    <w:p>
+      <w:pPr>
+        <w:pStyle w:val="Paragraphedeliste"/>
+        <w:numPr>
+          <w:ilvl w:val="1"/>
+          <w:numId w:val="15"/>
+        </w:numPr>
+        <w:spacing w:before="0" w:after="160" w:line="259" w:lineRule="auto"/>
+      </w:pPr>
+      <w:r>
+        <w:t>L’utilisateur peut se déconnecter à partir de toutes les fenêtres sauf la fenêtre d’authentification.</w:t>
+      </w:r>
+    </w:p>
+    <w:p>
+      <w:pPr>
+        <w:pStyle w:val="Paragraphedeliste"/>
+        <w:numPr>
+          <w:ilvl w:val="1"/>
+          <w:numId w:val="15"/>
+        </w:numPr>
+        <w:spacing w:before="0" w:after="160" w:line="259" w:lineRule="auto"/>
+      </w:pPr>
+      <w:r>
+        <w:t>L’utilisateur peut revenir à la fenêtre précédente dans toutes les fenêtres sauf la fenêtre d’authentification et les deux fenêtres de d’accueil du serveur et de l’administrateur.</w:t>
+      </w:r>
+    </w:p>
     <w:p>
       <w:pPr>
         <w:rPr>
@@ -3692,15 +4416,830 @@
     <w:p>
       <w:pPr>
         <w:pStyle w:val="Titre1"/>
-      </w:pPr>
-      <w:bookmarkStart w:id="3" w:name="_Toc405286667"/>
-      <w:r>
+        <w:rPr>
+          <w:lang w:val="en-CA"/>
+        </w:rPr>
+      </w:pPr>
+      <w:bookmarkStart w:id="6" w:name="_Toc405367858"/>
+      <w:r>
+        <w:rPr>
+          <w:lang w:val="en-CA"/>
+        </w:rPr>
         <w:lastRenderedPageBreak/>
         <w:t>Vocabulaire</w:t>
       </w:r>
-      <w:bookmarkEnd w:id="3"/>
-    </w:p>
-    <w:p/>
+      <w:bookmarkEnd w:id="6"/>
+      <w:r>
+        <w:rPr>
+          <w:lang w:val="en-CA"/>
+        </w:rPr>
+        <w:t xml:space="preserve"> TODO </w:t>
+      </w:r>
+      <w:proofErr w:type="spellStart"/>
+      <w:r>
+        <w:rPr>
+          <w:lang w:val="en-CA"/>
+        </w:rPr>
+        <w:t>TODO</w:t>
+      </w:r>
+      <w:proofErr w:type="spellEnd"/>
+      <w:r>
+        <w:rPr>
+          <w:lang w:val="en-CA"/>
+        </w:rPr>
+        <w:t xml:space="preserve"> </w:t>
+      </w:r>
+      <w:proofErr w:type="spellStart"/>
+      <w:r>
+        <w:rPr>
+          <w:lang w:val="en-CA"/>
+        </w:rPr>
+        <w:t>TODO</w:t>
+      </w:r>
+      <w:proofErr w:type="spellEnd"/>
+      <w:r>
+        <w:rPr>
+          <w:lang w:val="en-CA"/>
+        </w:rPr>
+        <w:t xml:space="preserve"> </w:t>
+      </w:r>
+      <w:proofErr w:type="spellStart"/>
+      <w:r>
+        <w:rPr>
+          <w:lang w:val="en-CA"/>
+        </w:rPr>
+        <w:t>TODO</w:t>
+      </w:r>
+      <w:proofErr w:type="spellEnd"/>
+      <w:r>
+        <w:rPr>
+          <w:lang w:val="en-CA"/>
+        </w:rPr>
+        <w:t xml:space="preserve"> </w:t>
+      </w:r>
+      <w:proofErr w:type="spellStart"/>
+      <w:r>
+        <w:rPr>
+          <w:lang w:val="en-CA"/>
+        </w:rPr>
+        <w:t>TODO</w:t>
+      </w:r>
+      <w:proofErr w:type="spellEnd"/>
+      <w:r>
+        <w:rPr>
+          <w:lang w:val="en-CA"/>
+        </w:rPr>
+        <w:t xml:space="preserve"> </w:t>
+      </w:r>
+      <w:proofErr w:type="spellStart"/>
+      <w:r>
+        <w:rPr>
+          <w:lang w:val="en-CA"/>
+        </w:rPr>
+        <w:t>TODO</w:t>
+      </w:r>
+      <w:proofErr w:type="spellEnd"/>
+      <w:r>
+        <w:rPr>
+          <w:lang w:val="en-CA"/>
+        </w:rPr>
+        <w:t xml:space="preserve"> </w:t>
+      </w:r>
+      <w:proofErr w:type="spellStart"/>
+      <w:r>
+        <w:rPr>
+          <w:lang w:val="en-CA"/>
+        </w:rPr>
+        <w:t>TODO</w:t>
+      </w:r>
+      <w:proofErr w:type="spellEnd"/>
+      <w:r>
+        <w:rPr>
+          <w:lang w:val="en-CA"/>
+        </w:rPr>
+        <w:t xml:space="preserve"> </w:t>
+      </w:r>
+      <w:proofErr w:type="spellStart"/>
+      <w:r>
+        <w:rPr>
+          <w:lang w:val="en-CA"/>
+        </w:rPr>
+        <w:t>TODO</w:t>
+      </w:r>
+      <w:proofErr w:type="spellEnd"/>
+      <w:r>
+        <w:rPr>
+          <w:lang w:val="en-CA"/>
+        </w:rPr>
+        <w:t xml:space="preserve"> </w:t>
+      </w:r>
+      <w:proofErr w:type="spellStart"/>
+      <w:r>
+        <w:rPr>
+          <w:lang w:val="en-CA"/>
+        </w:rPr>
+        <w:t>TODO</w:t>
+      </w:r>
+      <w:proofErr w:type="spellEnd"/>
+      <w:r>
+        <w:rPr>
+          <w:lang w:val="en-CA"/>
+        </w:rPr>
+        <w:t xml:space="preserve"> </w:t>
+      </w:r>
+      <w:proofErr w:type="spellStart"/>
+      <w:r>
+        <w:rPr>
+          <w:lang w:val="en-CA"/>
+        </w:rPr>
+        <w:t>TODO</w:t>
+      </w:r>
+      <w:proofErr w:type="spellEnd"/>
+      <w:r>
+        <w:rPr>
+          <w:lang w:val="en-CA"/>
+        </w:rPr>
+        <w:t xml:space="preserve"> </w:t>
+      </w:r>
+      <w:proofErr w:type="spellStart"/>
+      <w:r>
+        <w:rPr>
+          <w:lang w:val="en-CA"/>
+        </w:rPr>
+        <w:t>TODO</w:t>
+      </w:r>
+      <w:proofErr w:type="spellEnd"/>
+      <w:r>
+        <w:rPr>
+          <w:lang w:val="en-CA"/>
+        </w:rPr>
+        <w:t xml:space="preserve"> </w:t>
+      </w:r>
+      <w:proofErr w:type="spellStart"/>
+      <w:r>
+        <w:rPr>
+          <w:lang w:val="en-CA"/>
+        </w:rPr>
+        <w:t>TODO</w:t>
+      </w:r>
+      <w:proofErr w:type="spellEnd"/>
+      <w:r>
+        <w:rPr>
+          <w:lang w:val="en-CA"/>
+        </w:rPr>
+        <w:t xml:space="preserve"> </w:t>
+      </w:r>
+      <w:proofErr w:type="spellStart"/>
+      <w:r>
+        <w:rPr>
+          <w:lang w:val="en-CA"/>
+        </w:rPr>
+        <w:t>TODO</w:t>
+      </w:r>
+      <w:proofErr w:type="spellEnd"/>
+      <w:r>
+        <w:rPr>
+          <w:lang w:val="en-CA"/>
+        </w:rPr>
+        <w:t xml:space="preserve"> </w:t>
+      </w:r>
+      <w:proofErr w:type="spellStart"/>
+      <w:r>
+        <w:rPr>
+          <w:lang w:val="en-CA"/>
+        </w:rPr>
+        <w:t>TODO</w:t>
+      </w:r>
+      <w:proofErr w:type="spellEnd"/>
+      <w:r>
+        <w:rPr>
+          <w:lang w:val="en-CA"/>
+        </w:rPr>
+        <w:t xml:space="preserve"> </w:t>
+      </w:r>
+      <w:proofErr w:type="spellStart"/>
+      <w:r>
+        <w:rPr>
+          <w:lang w:val="en-CA"/>
+        </w:rPr>
+        <w:t>TODO</w:t>
+      </w:r>
+      <w:proofErr w:type="spellEnd"/>
+      <w:r>
+        <w:rPr>
+          <w:lang w:val="en-CA"/>
+        </w:rPr>
+        <w:t xml:space="preserve"> </w:t>
+      </w:r>
+      <w:proofErr w:type="spellStart"/>
+      <w:r>
+        <w:rPr>
+          <w:lang w:val="en-CA"/>
+        </w:rPr>
+        <w:t>TODO</w:t>
+      </w:r>
+      <w:proofErr w:type="spellEnd"/>
+      <w:r>
+        <w:rPr>
+          <w:lang w:val="en-CA"/>
+        </w:rPr>
+        <w:t xml:space="preserve"> </w:t>
+      </w:r>
+      <w:proofErr w:type="spellStart"/>
+      <w:r>
+        <w:rPr>
+          <w:lang w:val="en-CA"/>
+        </w:rPr>
+        <w:t>TODO</w:t>
+      </w:r>
+      <w:proofErr w:type="spellEnd"/>
+      <w:r>
+        <w:rPr>
+          <w:lang w:val="en-CA"/>
+        </w:rPr>
+        <w:t xml:space="preserve"> </w:t>
+      </w:r>
+      <w:proofErr w:type="spellStart"/>
+      <w:r>
+        <w:rPr>
+          <w:lang w:val="en-CA"/>
+        </w:rPr>
+        <w:t>TODO</w:t>
+      </w:r>
+      <w:proofErr w:type="spellEnd"/>
+      <w:r>
+        <w:rPr>
+          <w:lang w:val="en-CA"/>
+        </w:rPr>
+        <w:t xml:space="preserve"> </w:t>
+      </w:r>
+      <w:proofErr w:type="spellStart"/>
+      <w:r>
+        <w:rPr>
+          <w:lang w:val="en-CA"/>
+        </w:rPr>
+        <w:t>TODO</w:t>
+      </w:r>
+      <w:proofErr w:type="spellEnd"/>
+      <w:r>
+        <w:rPr>
+          <w:lang w:val="en-CA"/>
+        </w:rPr>
+        <w:t xml:space="preserve"> </w:t>
+      </w:r>
+      <w:proofErr w:type="spellStart"/>
+      <w:r>
+        <w:rPr>
+          <w:lang w:val="en-CA"/>
+        </w:rPr>
+        <w:t>TODO</w:t>
+      </w:r>
+      <w:proofErr w:type="spellEnd"/>
+      <w:r>
+        <w:rPr>
+          <w:lang w:val="en-CA"/>
+        </w:rPr>
+        <w:t xml:space="preserve"> </w:t>
+      </w:r>
+      <w:proofErr w:type="spellStart"/>
+      <w:r>
+        <w:rPr>
+          <w:lang w:val="en-CA"/>
+        </w:rPr>
+        <w:t>TODO</w:t>
+      </w:r>
+      <w:proofErr w:type="spellEnd"/>
+      <w:r>
+        <w:rPr>
+          <w:lang w:val="en-CA"/>
+        </w:rPr>
+        <w:t xml:space="preserve"> </w:t>
+      </w:r>
+      <w:proofErr w:type="spellStart"/>
+      <w:r>
+        <w:rPr>
+          <w:lang w:val="en-CA"/>
+        </w:rPr>
+        <w:t>TODO</w:t>
+      </w:r>
+      <w:proofErr w:type="spellEnd"/>
+      <w:r>
+        <w:rPr>
+          <w:lang w:val="en-CA"/>
+        </w:rPr>
+        <w:t xml:space="preserve"> </w:t>
+      </w:r>
+      <w:proofErr w:type="spellStart"/>
+      <w:r>
+        <w:rPr>
+          <w:lang w:val="en-CA"/>
+        </w:rPr>
+        <w:t>TODO</w:t>
+      </w:r>
+      <w:proofErr w:type="spellEnd"/>
+      <w:r>
+        <w:rPr>
+          <w:lang w:val="en-CA"/>
+        </w:rPr>
+        <w:t xml:space="preserve"> </w:t>
+      </w:r>
+      <w:proofErr w:type="spellStart"/>
+      <w:r>
+        <w:rPr>
+          <w:lang w:val="en-CA"/>
+        </w:rPr>
+        <w:t>TODO</w:t>
+      </w:r>
+      <w:proofErr w:type="spellEnd"/>
+      <w:r>
+        <w:rPr>
+          <w:lang w:val="en-CA"/>
+        </w:rPr>
+        <w:t xml:space="preserve"> </w:t>
+      </w:r>
+      <w:proofErr w:type="spellStart"/>
+      <w:r>
+        <w:rPr>
+          <w:lang w:val="en-CA"/>
+        </w:rPr>
+        <w:t>TODO</w:t>
+      </w:r>
+      <w:proofErr w:type="spellEnd"/>
+      <w:r>
+        <w:rPr>
+          <w:lang w:val="en-CA"/>
+        </w:rPr>
+        <w:t xml:space="preserve"> </w:t>
+      </w:r>
+      <w:proofErr w:type="spellStart"/>
+      <w:r>
+        <w:rPr>
+          <w:lang w:val="en-CA"/>
+        </w:rPr>
+        <w:t>TODO</w:t>
+      </w:r>
+      <w:proofErr w:type="spellEnd"/>
+      <w:r>
+        <w:rPr>
+          <w:lang w:val="en-CA"/>
+        </w:rPr>
+        <w:t xml:space="preserve"> </w:t>
+      </w:r>
+      <w:proofErr w:type="spellStart"/>
+      <w:r>
+        <w:rPr>
+          <w:lang w:val="en-CA"/>
+        </w:rPr>
+        <w:t>TODO</w:t>
+      </w:r>
+      <w:proofErr w:type="spellEnd"/>
+      <w:r>
+        <w:rPr>
+          <w:lang w:val="en-CA"/>
+        </w:rPr>
+        <w:t xml:space="preserve"> </w:t>
+      </w:r>
+      <w:proofErr w:type="spellStart"/>
+      <w:r>
+        <w:rPr>
+          <w:lang w:val="en-CA"/>
+        </w:rPr>
+        <w:t>TODO</w:t>
+      </w:r>
+      <w:proofErr w:type="spellEnd"/>
+      <w:r>
+        <w:rPr>
+          <w:lang w:val="en-CA"/>
+        </w:rPr>
+        <w:t xml:space="preserve"> </w:t>
+      </w:r>
+      <w:proofErr w:type="spellStart"/>
+      <w:r>
+        <w:rPr>
+          <w:lang w:val="en-CA"/>
+        </w:rPr>
+        <w:t>TODO</w:t>
+      </w:r>
+      <w:proofErr w:type="spellEnd"/>
+      <w:r>
+        <w:rPr>
+          <w:lang w:val="en-CA"/>
+        </w:rPr>
+        <w:t xml:space="preserve"> </w:t>
+      </w:r>
+      <w:proofErr w:type="spellStart"/>
+      <w:r>
+        <w:rPr>
+          <w:lang w:val="en-CA"/>
+        </w:rPr>
+        <w:t>TODO</w:t>
+      </w:r>
+      <w:proofErr w:type="spellEnd"/>
+      <w:r>
+        <w:rPr>
+          <w:lang w:val="en-CA"/>
+        </w:rPr>
+        <w:t xml:space="preserve"> </w:t>
+      </w:r>
+      <w:proofErr w:type="spellStart"/>
+      <w:r>
+        <w:rPr>
+          <w:lang w:val="en-CA"/>
+        </w:rPr>
+        <w:t>TODO</w:t>
+      </w:r>
+      <w:proofErr w:type="spellEnd"/>
+      <w:r>
+        <w:rPr>
+          <w:lang w:val="en-CA"/>
+        </w:rPr>
+        <w:t xml:space="preserve"> </w:t>
+      </w:r>
+      <w:proofErr w:type="spellStart"/>
+      <w:r>
+        <w:rPr>
+          <w:lang w:val="en-CA"/>
+        </w:rPr>
+        <w:t>TODO</w:t>
+      </w:r>
+      <w:proofErr w:type="spellEnd"/>
+      <w:r>
+        <w:rPr>
+          <w:lang w:val="en-CA"/>
+        </w:rPr>
+        <w:t xml:space="preserve"> </w:t>
+      </w:r>
+      <w:proofErr w:type="spellStart"/>
+      <w:r>
+        <w:rPr>
+          <w:lang w:val="en-CA"/>
+        </w:rPr>
+        <w:t>TODO</w:t>
+      </w:r>
+      <w:proofErr w:type="spellEnd"/>
+      <w:r>
+        <w:rPr>
+          <w:lang w:val="en-CA"/>
+        </w:rPr>
+        <w:t xml:space="preserve"> </w:t>
+      </w:r>
+      <w:proofErr w:type="spellStart"/>
+      <w:r>
+        <w:rPr>
+          <w:lang w:val="en-CA"/>
+        </w:rPr>
+        <w:t>TODO</w:t>
+      </w:r>
+      <w:proofErr w:type="spellEnd"/>
+      <w:r>
+        <w:rPr>
+          <w:lang w:val="en-CA"/>
+        </w:rPr>
+        <w:t xml:space="preserve"> </w:t>
+      </w:r>
+      <w:proofErr w:type="spellStart"/>
+      <w:r>
+        <w:rPr>
+          <w:lang w:val="en-CA"/>
+        </w:rPr>
+        <w:t>TODO</w:t>
+      </w:r>
+      <w:proofErr w:type="spellEnd"/>
+      <w:r>
+        <w:rPr>
+          <w:lang w:val="en-CA"/>
+        </w:rPr>
+        <w:t xml:space="preserve"> </w:t>
+      </w:r>
+      <w:proofErr w:type="spellStart"/>
+      <w:r>
+        <w:rPr>
+          <w:lang w:val="en-CA"/>
+        </w:rPr>
+        <w:t>TODO</w:t>
+      </w:r>
+      <w:proofErr w:type="spellEnd"/>
+      <w:r>
+        <w:rPr>
+          <w:lang w:val="en-CA"/>
+        </w:rPr>
+        <w:t xml:space="preserve"> </w:t>
+      </w:r>
+      <w:proofErr w:type="spellStart"/>
+      <w:r>
+        <w:rPr>
+          <w:lang w:val="en-CA"/>
+        </w:rPr>
+        <w:t>TODO</w:t>
+      </w:r>
+      <w:proofErr w:type="spellEnd"/>
+      <w:r>
+        <w:rPr>
+          <w:lang w:val="en-CA"/>
+        </w:rPr>
+        <w:t xml:space="preserve"> </w:t>
+      </w:r>
+      <w:proofErr w:type="spellStart"/>
+      <w:r>
+        <w:rPr>
+          <w:lang w:val="en-CA"/>
+        </w:rPr>
+        <w:t>TODO</w:t>
+      </w:r>
+      <w:proofErr w:type="spellEnd"/>
+      <w:r>
+        <w:rPr>
+          <w:lang w:val="en-CA"/>
+        </w:rPr>
+        <w:t xml:space="preserve"> </w:t>
+      </w:r>
+      <w:proofErr w:type="spellStart"/>
+      <w:r>
+        <w:rPr>
+          <w:lang w:val="en-CA"/>
+        </w:rPr>
+        <w:t>TODO</w:t>
+      </w:r>
+      <w:proofErr w:type="spellEnd"/>
+      <w:r>
+        <w:rPr>
+          <w:lang w:val="en-CA"/>
+        </w:rPr>
+        <w:t xml:space="preserve"> </w:t>
+      </w:r>
+      <w:proofErr w:type="spellStart"/>
+      <w:r>
+        <w:rPr>
+          <w:lang w:val="en-CA"/>
+        </w:rPr>
+        <w:t>TODO</w:t>
+      </w:r>
+      <w:proofErr w:type="spellEnd"/>
+      <w:r>
+        <w:rPr>
+          <w:lang w:val="en-CA"/>
+        </w:rPr>
+        <w:t xml:space="preserve"> </w:t>
+      </w:r>
+      <w:proofErr w:type="spellStart"/>
+      <w:r>
+        <w:rPr>
+          <w:lang w:val="en-CA"/>
+        </w:rPr>
+        <w:t>TODO</w:t>
+      </w:r>
+      <w:proofErr w:type="spellEnd"/>
+      <w:r>
+        <w:rPr>
+          <w:lang w:val="en-CA"/>
+        </w:rPr>
+        <w:t xml:space="preserve"> </w:t>
+      </w:r>
+      <w:proofErr w:type="spellStart"/>
+      <w:r>
+        <w:rPr>
+          <w:lang w:val="en-CA"/>
+        </w:rPr>
+        <w:t>TODO</w:t>
+      </w:r>
+      <w:proofErr w:type="spellEnd"/>
+      <w:r>
+        <w:rPr>
+          <w:lang w:val="en-CA"/>
+        </w:rPr>
+        <w:t xml:space="preserve"> </w:t>
+      </w:r>
+      <w:proofErr w:type="spellStart"/>
+      <w:r>
+        <w:rPr>
+          <w:lang w:val="en-CA"/>
+        </w:rPr>
+        <w:t>TODO</w:t>
+      </w:r>
+      <w:proofErr w:type="spellEnd"/>
+      <w:r>
+        <w:rPr>
+          <w:lang w:val="en-CA"/>
+        </w:rPr>
+        <w:t xml:space="preserve"> </w:t>
+      </w:r>
+      <w:proofErr w:type="spellStart"/>
+      <w:r>
+        <w:rPr>
+          <w:lang w:val="en-CA"/>
+        </w:rPr>
+        <w:t>TODO</w:t>
+      </w:r>
+      <w:proofErr w:type="spellEnd"/>
+      <w:r>
+        <w:rPr>
+          <w:lang w:val="en-CA"/>
+        </w:rPr>
+        <w:t xml:space="preserve"> </w:t>
+      </w:r>
+      <w:proofErr w:type="spellStart"/>
+      <w:r>
+        <w:rPr>
+          <w:lang w:val="en-CA"/>
+        </w:rPr>
+        <w:t>TODO</w:t>
+      </w:r>
+      <w:proofErr w:type="spellEnd"/>
+      <w:r>
+        <w:rPr>
+          <w:lang w:val="en-CA"/>
+        </w:rPr>
+        <w:t xml:space="preserve"> </w:t>
+      </w:r>
+      <w:proofErr w:type="spellStart"/>
+      <w:r>
+        <w:rPr>
+          <w:lang w:val="en-CA"/>
+        </w:rPr>
+        <w:t>TODO</w:t>
+      </w:r>
+      <w:proofErr w:type="spellEnd"/>
+      <w:r>
+        <w:rPr>
+          <w:lang w:val="en-CA"/>
+        </w:rPr>
+        <w:t xml:space="preserve"> </w:t>
+      </w:r>
+      <w:proofErr w:type="spellStart"/>
+      <w:r>
+        <w:rPr>
+          <w:lang w:val="en-CA"/>
+        </w:rPr>
+        <w:t>TODO</w:t>
+      </w:r>
+      <w:proofErr w:type="spellEnd"/>
+      <w:r>
+        <w:rPr>
+          <w:lang w:val="en-CA"/>
+        </w:rPr>
+        <w:t xml:space="preserve"> </w:t>
+      </w:r>
+      <w:proofErr w:type="spellStart"/>
+      <w:r>
+        <w:rPr>
+          <w:lang w:val="en-CA"/>
+        </w:rPr>
+        <w:t>TODO</w:t>
+      </w:r>
+      <w:proofErr w:type="spellEnd"/>
+      <w:r>
+        <w:rPr>
+          <w:lang w:val="en-CA"/>
+        </w:rPr>
+        <w:t xml:space="preserve"> </w:t>
+      </w:r>
+      <w:proofErr w:type="spellStart"/>
+      <w:r>
+        <w:rPr>
+          <w:lang w:val="en-CA"/>
+        </w:rPr>
+        <w:t>TODO</w:t>
+      </w:r>
+      <w:proofErr w:type="spellEnd"/>
+      <w:r>
+        <w:rPr>
+          <w:lang w:val="en-CA"/>
+        </w:rPr>
+        <w:t xml:space="preserve"> </w:t>
+      </w:r>
+    </w:p>
+    <w:p>
+      <w:pPr>
+        <w:pStyle w:val="Paragraphedeliste"/>
+        <w:numPr>
+          <w:ilvl w:val="0"/>
+          <w:numId w:val="20"/>
+        </w:numPr>
+      </w:pPr>
+      <w:r>
+        <w:t>Item</w:t>
+      </w:r>
+    </w:p>
+    <w:p>
+      <w:pPr>
+        <w:pStyle w:val="Paragraphedeliste"/>
+        <w:numPr>
+          <w:ilvl w:val="1"/>
+          <w:numId w:val="20"/>
+        </w:numPr>
+      </w:pPr>
+      <w:r>
+        <w:t>Liste d’item</w:t>
+      </w:r>
+    </w:p>
+    <w:p>
+      <w:pPr>
+        <w:pStyle w:val="Paragraphedeliste"/>
+        <w:numPr>
+          <w:ilvl w:val="0"/>
+          <w:numId w:val="20"/>
+        </w:numPr>
+      </w:pPr>
+      <w:r>
+        <w:t>Item complémentaire</w:t>
+      </w:r>
+    </w:p>
+    <w:p>
+      <w:pPr>
+        <w:pStyle w:val="Paragraphedeliste"/>
+        <w:numPr>
+          <w:ilvl w:val="0"/>
+          <w:numId w:val="20"/>
+        </w:numPr>
+      </w:pPr>
+      <w:r>
+        <w:t>Catégorie</w:t>
+      </w:r>
+    </w:p>
+    <w:p>
+      <w:pPr>
+        <w:pStyle w:val="Paragraphedeliste"/>
+        <w:numPr>
+          <w:ilvl w:val="1"/>
+          <w:numId w:val="20"/>
+        </w:numPr>
+      </w:pPr>
+      <w:r>
+        <w:t>Liste de catégorie</w:t>
+      </w:r>
+    </w:p>
+    <w:p>
+      <w:pPr>
+        <w:pStyle w:val="Paragraphedeliste"/>
+        <w:numPr>
+          <w:ilvl w:val="0"/>
+          <w:numId w:val="20"/>
+        </w:numPr>
+      </w:pPr>
+      <w:r>
+        <w:t>Administrateur</w:t>
+      </w:r>
+    </w:p>
+    <w:p>
+      <w:pPr>
+        <w:pStyle w:val="Paragraphedeliste"/>
+        <w:numPr>
+          <w:ilvl w:val="0"/>
+          <w:numId w:val="20"/>
+        </w:numPr>
+      </w:pPr>
+      <w:r>
+        <w:t>Serveur</w:t>
+      </w:r>
+    </w:p>
+    <w:p>
+      <w:pPr>
+        <w:pStyle w:val="Paragraphedeliste"/>
+        <w:numPr>
+          <w:ilvl w:val="0"/>
+          <w:numId w:val="20"/>
+        </w:numPr>
+      </w:pPr>
+      <w:r>
+        <w:t>Restaurant</w:t>
+      </w:r>
+    </w:p>
+    <w:p>
+      <w:pPr>
+        <w:pStyle w:val="Paragraphedeliste"/>
+        <w:numPr>
+          <w:ilvl w:val="0"/>
+          <w:numId w:val="20"/>
+        </w:numPr>
+      </w:pPr>
+      <w:r>
+        <w:t>Employé</w:t>
+      </w:r>
+    </w:p>
+    <w:p>
+      <w:pPr>
+        <w:pStyle w:val="Paragraphedeliste"/>
+        <w:numPr>
+          <w:ilvl w:val="0"/>
+          <w:numId w:val="20"/>
+        </w:numPr>
+      </w:pPr>
+      <w:r>
+        <w:t>Format</w:t>
+      </w:r>
+    </w:p>
+    <w:p>
+      <w:pPr>
+        <w:pStyle w:val="Paragraphedeliste"/>
+        <w:numPr>
+          <w:ilvl w:val="0"/>
+          <w:numId w:val="20"/>
+        </w:numPr>
+      </w:pPr>
+      <w:r>
+        <w:t>Tables</w:t>
+      </w:r>
+    </w:p>
     <w:p>
       <w:pPr>
         <w:rPr>
@@ -3719,35 +5258,35 @@
       <w:pPr>
         <w:pStyle w:val="Titre1"/>
       </w:pPr>
-      <w:bookmarkStart w:id="4" w:name="_Toc405286668"/>
+      <w:bookmarkStart w:id="7" w:name="_Toc405367859"/>
       <w:r>
         <w:lastRenderedPageBreak/>
         <w:t>Foire Aux Questions</w:t>
       </w:r>
-      <w:bookmarkEnd w:id="4"/>
+      <w:bookmarkEnd w:id="7"/>
     </w:p>
     <w:p>
       <w:pPr>
         <w:pStyle w:val="Titre2"/>
       </w:pPr>
-      <w:bookmarkStart w:id="5" w:name="_Toc405286669"/>
+      <w:bookmarkStart w:id="8" w:name="_Toc405367860"/>
       <w:r>
         <w:t>Connexion</w:t>
       </w:r>
-      <w:bookmarkEnd w:id="5"/>
+      <w:bookmarkEnd w:id="8"/>
     </w:p>
     <w:p>
       <w:pPr>
         <w:pStyle w:val="Titre3"/>
       </w:pPr>
-      <w:bookmarkStart w:id="6" w:name="_Toc405286670"/>
+      <w:bookmarkStart w:id="9" w:name="_Toc405367861"/>
       <w:r>
         <w:t>L’application ne veut pas s’ouvrir, un message d’erreur</w:t>
       </w:r>
       <w:r>
         <w:t xml:space="preserve"> s’affiche</w:t>
       </w:r>
-      <w:bookmarkEnd w:id="6"/>
+      <w:bookmarkEnd w:id="9"/>
     </w:p>
     <w:p>
       <w:pPr>
@@ -3805,11 +5344,11 @@
       <w:pPr>
         <w:pStyle w:val="Titre3"/>
       </w:pPr>
-      <w:bookmarkStart w:id="7" w:name="_Toc405286671"/>
+      <w:bookmarkStart w:id="10" w:name="_Toc405367862"/>
       <w:r>
         <w:t>Je ne suis pas capable de me connecter</w:t>
       </w:r>
-      <w:bookmarkEnd w:id="7"/>
+      <w:bookmarkEnd w:id="10"/>
     </w:p>
     <w:p>
       <w:pPr>
@@ -3917,21 +5456,21 @@
       <w:pPr>
         <w:pStyle w:val="Titre2"/>
       </w:pPr>
-      <w:bookmarkStart w:id="8" w:name="_Toc405286672"/>
+      <w:bookmarkStart w:id="11" w:name="_Toc405367863"/>
       <w:r>
         <w:t>Général</w:t>
       </w:r>
-      <w:bookmarkEnd w:id="8"/>
+      <w:bookmarkEnd w:id="11"/>
     </w:p>
     <w:p>
       <w:pPr>
         <w:pStyle w:val="Titre3"/>
       </w:pPr>
-      <w:bookmarkStart w:id="9" w:name="_Toc405286673"/>
+      <w:bookmarkStart w:id="12" w:name="_Toc405367864"/>
       <w:r>
         <w:t>Je clique sur un bouton, mais rien ne se produit</w:t>
       </w:r>
-      <w:bookmarkEnd w:id="9"/>
+      <w:bookmarkEnd w:id="12"/>
     </w:p>
     <w:p>
       <w:pPr>
@@ -3978,11 +5517,11 @@
       <w:pPr>
         <w:pStyle w:val="Titre3"/>
       </w:pPr>
-      <w:bookmarkStart w:id="10" w:name="_Toc405286674"/>
+      <w:bookmarkStart w:id="13" w:name="_Toc405367865"/>
       <w:r>
         <w:t>Je veux quitter l’application, mais je ne suis pas capable</w:t>
       </w:r>
-      <w:bookmarkEnd w:id="10"/>
+      <w:bookmarkEnd w:id="13"/>
     </w:p>
     <w:p>
       <w:pPr>
@@ -4069,18 +5608,27 @@
         </w:drawing>
       </w:r>
       <w:r>
-        <w:t xml:space="preserve">L’application ne peut pas être quittée. Celle-ci est toujours en plein écran et la seule manière de quitter l’application est qu’un administrateur se connecte et clique sur le bouton Quitter. </w:t>
+        <w:t xml:space="preserve">L’application ne peut pas être quittée. Celle-ci est toujours en plein écran et la seule manière de quitter l’application est qu’un administrateur se connecte et clique sur le bouton </w:t>
+      </w:r>
+      <w:r>
+        <w:rPr>
+          <w:b/>
+        </w:rPr>
+        <w:t>Quitter</w:t>
+      </w:r>
+      <w:r>
+        <w:t xml:space="preserve">. </w:t>
       </w:r>
     </w:p>
     <w:p>
       <w:pPr>
         <w:pStyle w:val="Titre3"/>
       </w:pPr>
-      <w:bookmarkStart w:id="11" w:name="_Toc405286675"/>
+      <w:bookmarkStart w:id="14" w:name="_Toc405367866"/>
       <w:r>
         <w:t>Pourquoi certains boutons deviennent rouges ?</w:t>
       </w:r>
-      <w:bookmarkEnd w:id="11"/>
+      <w:bookmarkEnd w:id="14"/>
     </w:p>
     <w:p>
       <w:pPr>
@@ -4091,28 +5639,37 @@
         </w:numPr>
       </w:pPr>
       <w:r>
-        <w:t>Dans le côté administratif, les boutons deviennent rouges lorsque vous changez des champs. La couleur rouge indique que l’item en question n’a pas été enregistré. Lorsque vous cliquerez sur le bouton Enregistrer, le bouton redeviendra de couleur normale et l’item sélectionné sera enregistré dans la base de données</w:t>
+        <w:t xml:space="preserve">Dans le côté administratif, les boutons deviennent rouges lorsque vous changez des champs. La couleur rouge indique que l’item en question n’a pas été enregistré. Lorsque vous cliquerez sur le bouton </w:t>
+      </w:r>
+      <w:r>
+        <w:rPr>
+          <w:b/>
+        </w:rPr>
+        <w:t>Enregistrer</w:t>
+      </w:r>
+      <w:r>
+        <w:t>, le bouton redeviendra de couleur normale et l’item sélectionné sera enregistré dans la base de données</w:t>
       </w:r>
     </w:p>
     <w:p>
       <w:pPr>
         <w:pStyle w:val="Titre2"/>
       </w:pPr>
-      <w:bookmarkStart w:id="12" w:name="_Toc405286676"/>
+      <w:bookmarkStart w:id="15" w:name="_Toc405367867"/>
       <w:r>
         <w:t>Gestion des tables</w:t>
       </w:r>
-      <w:bookmarkEnd w:id="12"/>
+      <w:bookmarkEnd w:id="15"/>
     </w:p>
     <w:p>
       <w:pPr>
         <w:pStyle w:val="Titre3"/>
       </w:pPr>
-      <w:bookmarkStart w:id="13" w:name="_Toc405286677"/>
+      <w:bookmarkStart w:id="16" w:name="_Toc405367868"/>
       <w:r>
         <w:t>En tant qu’administrateur, Je ne suis pas capable d’enregistrer une table</w:t>
       </w:r>
-      <w:bookmarkEnd w:id="13"/>
+      <w:bookmarkEnd w:id="16"/>
     </w:p>
     <w:p>
       <w:pPr>
@@ -4202,7 +5759,16 @@
         </w:drawing>
       </w:r>
       <w:r>
-        <w:t xml:space="preserve">Afin d’enregistrer une table, vous devez préalablement avoir sélectionnés une table, soit via la liste de toutes les tables ou en ajoutant une table à l’aide du bouton Ajouter. </w:t>
+        <w:t xml:space="preserve">Afin d’enregistrer une table, vous devez préalablement avoir sélectionnés une table, soit via la liste de toutes les tables ou en ajoutant une table à l’aide du bouton </w:t>
+      </w:r>
+      <w:r>
+        <w:rPr>
+          <w:b/>
+        </w:rPr>
+        <w:t>Ajouter</w:t>
+      </w:r>
+      <w:r>
+        <w:t xml:space="preserve">. </w:t>
       </w:r>
     </w:p>
     <w:p>
@@ -4245,11 +5811,11 @@
       <w:pPr>
         <w:pStyle w:val="Titre3"/>
       </w:pPr>
-      <w:bookmarkStart w:id="14" w:name="_Toc405286678"/>
+      <w:bookmarkStart w:id="17" w:name="_Toc405367869"/>
       <w:r>
         <w:t>J’ai ajouté une table, mais elle n’est pas visible dans les tables côté serveur</w:t>
       </w:r>
-      <w:bookmarkEnd w:id="14"/>
+      <w:bookmarkEnd w:id="17"/>
     </w:p>
     <w:p>
       <w:pPr>
@@ -4260,7 +5826,16 @@
         </w:numPr>
       </w:pPr>
       <w:r>
-        <w:t xml:space="preserve">Vous devez rendre la table active en cochant la case Actif dans </w:t>
+        <w:t xml:space="preserve">Vous devez rendre la table active en cochant la case </w:t>
+      </w:r>
+      <w:r>
+        <w:rPr>
+          <w:b/>
+        </w:rPr>
+        <w:t>Actif</w:t>
+      </w:r>
+      <w:r>
+        <w:t xml:space="preserve"> dans </w:t>
       </w:r>
       <w:r>
         <w:t>la gestion des tables</w:t>
@@ -4273,11 +5848,11 @@
       <w:pPr>
         <w:pStyle w:val="Titre3"/>
       </w:pPr>
-      <w:bookmarkStart w:id="15" w:name="_Toc405286679"/>
+      <w:bookmarkStart w:id="18" w:name="_Toc405367870"/>
       <w:r>
         <w:t>Je ne peux pas ajouter de tables</w:t>
       </w:r>
-      <w:bookmarkEnd w:id="15"/>
+      <w:bookmarkEnd w:id="18"/>
     </w:p>
     <w:p>
       <w:pPr>
@@ -4298,21 +5873,21 @@
       <w:pPr>
         <w:pStyle w:val="Titre2"/>
       </w:pPr>
-      <w:bookmarkStart w:id="16" w:name="_Toc405286680"/>
+      <w:bookmarkStart w:id="19" w:name="_Toc405367871"/>
       <w:r>
         <w:t>Gestion des catégories</w:t>
       </w:r>
-      <w:bookmarkEnd w:id="16"/>
+      <w:bookmarkEnd w:id="19"/>
     </w:p>
     <w:p>
       <w:pPr>
         <w:pStyle w:val="Titre3"/>
       </w:pPr>
-      <w:bookmarkStart w:id="17" w:name="_Toc405286681"/>
+      <w:bookmarkStart w:id="20" w:name="_Toc405367872"/>
       <w:r>
         <w:t>En tant qu’administrateur, Je ne suis pas capable d’enregistrer une catégorie</w:t>
       </w:r>
-      <w:bookmarkEnd w:id="17"/>
+      <w:bookmarkEnd w:id="20"/>
     </w:p>
     <w:p>
       <w:pPr>
@@ -4331,10 +5906,10 @@
           <wp:anchor distT="0" distB="0" distL="114300" distR="114300" simplePos="0" relativeHeight="251663360" behindDoc="0" locked="0" layoutInCell="1" allowOverlap="1" wp14:anchorId="7A7AF51C" wp14:editId="5A1A2955">
             <wp:simplePos x="0" y="0"/>
             <wp:positionH relativeFrom="margin">
-              <wp:align>right</wp:align>
+              <wp:posOffset>5286375</wp:posOffset>
             </wp:positionH>
             <wp:positionV relativeFrom="paragraph">
-              <wp:posOffset>261620</wp:posOffset>
+              <wp:posOffset>266065</wp:posOffset>
             </wp:positionV>
             <wp:extent cx="228600" cy="228600"/>
             <wp:effectExtent l="0" t="0" r="0" b="0"/>
@@ -4401,7 +5976,16 @@
         </w:drawing>
       </w:r>
       <w:r>
-        <w:t xml:space="preserve">Afin d’enregistrer une catégorie, vous devez préalablement avoir sélectionnés une catégorie, soit via la liste de toutes les catégories ou en ajoutant une catégorie à l’aide du bouton Ajouter. </w:t>
+        <w:t xml:space="preserve">Afin d’enregistrer une catégorie, vous devez préalablement avoir sélectionnés une catégorie, soit via la liste de toutes les catégories ou en ajoutant une catégorie à l’aide du bouton </w:t>
+      </w:r>
+      <w:r>
+        <w:rPr>
+          <w:b/>
+        </w:rPr>
+        <w:t>Ajouter</w:t>
+      </w:r>
+      <w:r>
+        <w:t xml:space="preserve">. </w:t>
       </w:r>
     </w:p>
     <w:p>
@@ -4450,7 +6034,7 @@
       <w:pPr>
         <w:pStyle w:val="Titre3"/>
       </w:pPr>
-      <w:bookmarkStart w:id="18" w:name="_Toc405286682"/>
+      <w:bookmarkStart w:id="21" w:name="_Toc405367873"/>
       <w:r>
         <w:t xml:space="preserve">J’ai ajouté une </w:t>
       </w:r>
@@ -4466,7 +6050,7 @@
       <w:r>
         <w:t>côté serveur</w:t>
       </w:r>
-      <w:bookmarkEnd w:id="18"/>
+      <w:bookmarkEnd w:id="21"/>
     </w:p>
     <w:p>
       <w:pPr>
@@ -4483,7 +6067,16 @@
         <w:t xml:space="preserve">catégorie </w:t>
       </w:r>
       <w:r>
-        <w:t xml:space="preserve">active en cochant la case Actif dans la gestion des </w:t>
+        <w:t xml:space="preserve">active en cochant la case </w:t>
+      </w:r>
+      <w:r>
+        <w:rPr>
+          <w:b/>
+        </w:rPr>
+        <w:t>Actif</w:t>
+      </w:r>
+      <w:r>
+        <w:t xml:space="preserve"> dans la gestion des </w:t>
       </w:r>
       <w:r>
         <w:t>catégories</w:t>
@@ -4496,14 +6089,14 @@
       <w:pPr>
         <w:pStyle w:val="Titre3"/>
       </w:pPr>
-      <w:bookmarkStart w:id="19" w:name="_Toc405286683"/>
+      <w:bookmarkStart w:id="22" w:name="_Toc405367874"/>
       <w:r>
         <w:t xml:space="preserve">Je ne peux pas ajouter de </w:t>
       </w:r>
       <w:r>
         <w:t>catégories</w:t>
       </w:r>
-      <w:bookmarkEnd w:id="19"/>
+      <w:bookmarkEnd w:id="22"/>
     </w:p>
     <w:p>
       <w:pPr>
@@ -4539,21 +6132,21 @@
       <w:pPr>
         <w:pStyle w:val="Titre2"/>
       </w:pPr>
-      <w:bookmarkStart w:id="20" w:name="_Toc405286684"/>
+      <w:bookmarkStart w:id="23" w:name="_Toc405367875"/>
       <w:r>
         <w:t>Gestion des formats</w:t>
       </w:r>
-      <w:bookmarkEnd w:id="20"/>
+      <w:bookmarkEnd w:id="23"/>
     </w:p>
     <w:p>
       <w:pPr>
         <w:pStyle w:val="Titre3"/>
       </w:pPr>
-      <w:bookmarkStart w:id="21" w:name="_Toc405286685"/>
+      <w:bookmarkStart w:id="24" w:name="_Toc405367876"/>
       <w:r>
         <w:t>En tant qu’administrateur, Je ne suis pas capable d’enregistrer un format</w:t>
       </w:r>
-      <w:bookmarkEnd w:id="21"/>
+      <w:bookmarkEnd w:id="24"/>
     </w:p>
     <w:p>
       <w:pPr>
@@ -4572,10 +6165,10 @@
           <wp:anchor distT="0" distB="0" distL="114300" distR="114300" simplePos="0" relativeHeight="251665408" behindDoc="0" locked="0" layoutInCell="1" allowOverlap="1" wp14:anchorId="340A97C3" wp14:editId="156CDBA0">
             <wp:simplePos x="0" y="0"/>
             <wp:positionH relativeFrom="column">
-              <wp:posOffset>4533900</wp:posOffset>
+              <wp:posOffset>4709160</wp:posOffset>
             </wp:positionH>
             <wp:positionV relativeFrom="paragraph">
-              <wp:posOffset>242570</wp:posOffset>
+              <wp:posOffset>243205</wp:posOffset>
             </wp:positionV>
             <wp:extent cx="228600" cy="228600"/>
             <wp:effectExtent l="0" t="0" r="0" b="0"/>
@@ -4642,7 +6235,16 @@
         </w:drawing>
       </w:r>
       <w:r>
-        <w:t xml:space="preserve">Afin d’enregistrer un format, vous devez préalablement avoir sélectionnés un format, soit via la liste de tous les formats ou en ajoutant un format à l’aide du bouton Ajouter. </w:t>
+        <w:t xml:space="preserve">Afin d’enregistrer un format, vous devez préalablement avoir sélectionnés un format, soit via la liste de tous les formats ou en ajoutant un format à l’aide du bouton </w:t>
+      </w:r>
+      <w:r>
+        <w:rPr>
+          <w:b/>
+        </w:rPr>
+        <w:t>Ajouter</w:t>
+      </w:r>
+      <w:r>
+        <w:t xml:space="preserve">. </w:t>
       </w:r>
     </w:p>
     <w:p>
@@ -4682,7 +6284,7 @@
       <w:pPr>
         <w:pStyle w:val="Titre3"/>
       </w:pPr>
-      <w:bookmarkStart w:id="22" w:name="_Toc405286686"/>
+      <w:bookmarkStart w:id="25" w:name="_Toc405367877"/>
       <w:r>
         <w:t xml:space="preserve">J’ai ajouté un format, mais </w:t>
       </w:r>
@@ -4692,7 +6294,7 @@
       <w:r>
         <w:t xml:space="preserve"> n’est pas visible dans les formats côté serveur</w:t>
       </w:r>
-      <w:bookmarkEnd w:id="22"/>
+      <w:bookmarkEnd w:id="25"/>
     </w:p>
     <w:p>
       <w:pPr>
@@ -4709,7 +6311,16 @@
         <w:t>actif</w:t>
       </w:r>
       <w:r>
-        <w:t xml:space="preserve"> en cochant la case Actif dans la gestion des </w:t>
+        <w:t xml:space="preserve"> en cochant la case </w:t>
+      </w:r>
+      <w:r>
+        <w:rPr>
+          <w:b/>
+        </w:rPr>
+        <w:t>Actif</w:t>
+      </w:r>
+      <w:r>
+        <w:t xml:space="preserve"> dans la gestion des </w:t>
       </w:r>
       <w:r>
         <w:t>formats</w:t>
@@ -4722,7 +6333,7 @@
       <w:pPr>
         <w:pStyle w:val="Titre3"/>
       </w:pPr>
-      <w:bookmarkStart w:id="23" w:name="_Toc405286687"/>
+      <w:bookmarkStart w:id="26" w:name="_Toc405367878"/>
       <w:r>
         <w:lastRenderedPageBreak/>
         <w:t xml:space="preserve">Je ne peux pas ajouter de </w:t>
@@ -4730,7 +6341,7 @@
       <w:r>
         <w:t>format</w:t>
       </w:r>
-      <w:bookmarkEnd w:id="23"/>
+      <w:bookmarkEnd w:id="26"/>
     </w:p>
     <w:p>
       <w:pPr>
@@ -4769,21 +6380,21 @@
       <w:pPr>
         <w:pStyle w:val="Titre2"/>
       </w:pPr>
-      <w:bookmarkStart w:id="24" w:name="_Toc405286688"/>
+      <w:bookmarkStart w:id="27" w:name="_Toc405367879"/>
       <w:r>
         <w:t>Gestion des employés</w:t>
       </w:r>
-      <w:bookmarkEnd w:id="24"/>
+      <w:bookmarkEnd w:id="27"/>
     </w:p>
     <w:p>
       <w:pPr>
         <w:pStyle w:val="Titre3"/>
       </w:pPr>
-      <w:bookmarkStart w:id="25" w:name="_Toc405286689"/>
+      <w:bookmarkStart w:id="28" w:name="_Toc405367880"/>
       <w:r>
         <w:t>En tant qu’administrateur, Je ne suis pas capable d’enregistrer un employé</w:t>
       </w:r>
-      <w:bookmarkEnd w:id="25"/>
+      <w:bookmarkEnd w:id="28"/>
     </w:p>
     <w:p>
       <w:pPr>
@@ -4872,7 +6483,16 @@
         </w:drawing>
       </w:r>
       <w:r>
-        <w:t xml:space="preserve">Afin d’enregistrer un employé, vous devez préalablement avoir sélectionnés un employé, soit via la liste de tous les employés ou en ajoutant un employé à l’aide du bouton Ajouter. </w:t>
+        <w:t xml:space="preserve">Afin d’enregistrer un employé, vous devez préalablement avoir sélectionnés un employé, soit via la liste de tous les employés ou en ajoutant un employé à l’aide du bouton </w:t>
+      </w:r>
+      <w:r>
+        <w:rPr>
+          <w:b/>
+        </w:rPr>
+        <w:t>Ajouter</w:t>
+      </w:r>
+      <w:r>
+        <w:t xml:space="preserve">. </w:t>
       </w:r>
     </w:p>
     <w:p>
@@ -4915,11 +6535,11 @@
       <w:pPr>
         <w:pStyle w:val="Titre3"/>
       </w:pPr>
-      <w:bookmarkStart w:id="26" w:name="_Toc405286690"/>
+      <w:bookmarkStart w:id="29" w:name="_Toc405367881"/>
       <w:r>
         <w:t>J’ai ajouté un employé, mais il n’est pas visible dans les employés côté serveur</w:t>
       </w:r>
-      <w:bookmarkEnd w:id="26"/>
+      <w:bookmarkEnd w:id="29"/>
     </w:p>
     <w:p>
       <w:pPr>
@@ -4930,7 +6550,16 @@
         </w:numPr>
       </w:pPr>
       <w:r>
-        <w:t>Vous devez rendre l’employé actif en cochant la case Actif dans la gestion des employés</w:t>
+        <w:t xml:space="preserve">Vous devez rendre l’employé actif en cochant la case </w:t>
+      </w:r>
+      <w:r>
+        <w:rPr>
+          <w:b/>
+        </w:rPr>
+        <w:t>Actif</w:t>
+      </w:r>
+      <w:r>
+        <w:t xml:space="preserve"> dans la gestion des employés</w:t>
       </w:r>
       <w:r>
         <w:t>.</w:t>
@@ -4940,11 +6569,11 @@
       <w:pPr>
         <w:pStyle w:val="Titre3"/>
       </w:pPr>
-      <w:bookmarkStart w:id="27" w:name="_Toc405286691"/>
+      <w:bookmarkStart w:id="30" w:name="_Toc405367882"/>
       <w:r>
         <w:t>Je ne peux pas ajouter d’employé</w:t>
       </w:r>
-      <w:bookmarkEnd w:id="27"/>
+      <w:bookmarkEnd w:id="30"/>
     </w:p>
     <w:p>
       <w:pPr>
@@ -4965,21 +6594,21 @@
       <w:pPr>
         <w:pStyle w:val="Titre2"/>
       </w:pPr>
-      <w:bookmarkStart w:id="28" w:name="_Toc405286692"/>
+      <w:bookmarkStart w:id="31" w:name="_Toc405367883"/>
       <w:r>
         <w:t>Gestion des items</w:t>
       </w:r>
-      <w:bookmarkEnd w:id="28"/>
+      <w:bookmarkEnd w:id="31"/>
     </w:p>
     <w:p>
       <w:pPr>
         <w:pStyle w:val="Titre3"/>
       </w:pPr>
-      <w:bookmarkStart w:id="29" w:name="_Toc405286693"/>
+      <w:bookmarkStart w:id="32" w:name="_Toc405367884"/>
       <w:r>
         <w:t>En tant qu’administrateur, Je ne suis pas capable d’enregistrer un item</w:t>
       </w:r>
-      <w:bookmarkEnd w:id="29"/>
+      <w:bookmarkEnd w:id="32"/>
     </w:p>
     <w:p>
       <w:pPr>
@@ -5080,7 +6709,16 @@
         <w:t xml:space="preserve">item </w:t>
       </w:r>
       <w:r>
-        <w:t xml:space="preserve">à l’aide du bouton Ajouter. </w:t>
+        <w:t xml:space="preserve">à l’aide du bouton </w:t>
+      </w:r>
+      <w:r>
+        <w:rPr>
+          <w:b/>
+        </w:rPr>
+        <w:t>Ajouter</w:t>
+      </w:r>
+      <w:r>
+        <w:t xml:space="preserve">. </w:t>
       </w:r>
     </w:p>
     <w:p>
@@ -5131,7 +6769,16 @@
         </w:numPr>
       </w:pPr>
       <w:r>
-        <w:t xml:space="preserve">L’item doit minimalement posséder un prix et un format. Pour se faire, vous devez cliquer sur le bouton Ajouter en </w:t>
+        <w:t xml:space="preserve">L’item doit minimalement posséder un prix et un format. Pour se faire, vous devez cliquer sur le bouton </w:t>
+      </w:r>
+      <w:r>
+        <w:rPr>
+          <w:b/>
+        </w:rPr>
+        <w:t>Ajouter</w:t>
+      </w:r>
+      <w:r>
+        <w:t xml:space="preserve"> en </w:t>
       </w:r>
       <w:r>
         <w:t>haut de la liste des formats</w:t>
@@ -5144,7 +6791,7 @@
       <w:pPr>
         <w:pStyle w:val="Titre3"/>
       </w:pPr>
-      <w:bookmarkStart w:id="30" w:name="_Toc405286694"/>
+      <w:bookmarkStart w:id="33" w:name="_Toc405367885"/>
       <w:r>
         <w:t xml:space="preserve">J’ai ajouté un </w:t>
       </w:r>
@@ -5160,7 +6807,7 @@
       <w:r>
         <w:t>côté serveur</w:t>
       </w:r>
-      <w:bookmarkEnd w:id="30"/>
+      <w:bookmarkEnd w:id="33"/>
     </w:p>
     <w:p>
       <w:pPr>
@@ -5174,7 +6821,16 @@
         <w:t>Vous devez rendre l’item</w:t>
       </w:r>
       <w:r>
-        <w:t xml:space="preserve"> actif en cochant la case Actif dans la gestion des </w:t>
+        <w:t xml:space="preserve"> actif en cochant la case </w:t>
+      </w:r>
+      <w:r>
+        <w:rPr>
+          <w:b/>
+        </w:rPr>
+        <w:t>Actif</w:t>
+      </w:r>
+      <w:r>
+        <w:t xml:space="preserve"> dans la gestion des </w:t>
       </w:r>
       <w:r>
         <w:t>items.</w:t>
@@ -5184,11 +6840,11 @@
       <w:pPr>
         <w:pStyle w:val="Titre3"/>
       </w:pPr>
-      <w:bookmarkStart w:id="31" w:name="_Toc405286695"/>
+      <w:bookmarkStart w:id="34" w:name="_Toc405367886"/>
       <w:r>
         <w:t>Je ne peux pas ajouter d’item</w:t>
       </w:r>
-      <w:bookmarkEnd w:id="31"/>
+      <w:bookmarkEnd w:id="34"/>
     </w:p>
     <w:p>
       <w:pPr>
@@ -5215,22 +6871,22 @@
       <w:pPr>
         <w:pStyle w:val="Titre2"/>
       </w:pPr>
-      <w:bookmarkStart w:id="32" w:name="_Toc405286696"/>
+      <w:bookmarkStart w:id="35" w:name="_Toc405367887"/>
       <w:r>
         <w:lastRenderedPageBreak/>
         <w:t>Gestion du restaurant</w:t>
       </w:r>
-      <w:bookmarkEnd w:id="32"/>
+      <w:bookmarkEnd w:id="35"/>
     </w:p>
     <w:p>
       <w:pPr>
         <w:pStyle w:val="Titre3"/>
       </w:pPr>
-      <w:bookmarkStart w:id="33" w:name="_Toc405286697"/>
+      <w:bookmarkStart w:id="36" w:name="_Toc405367888"/>
       <w:r>
         <w:t>Je ne peux pas sauvegarder les informations de mon restaurant</w:t>
       </w:r>
-      <w:bookmarkEnd w:id="33"/>
+      <w:bookmarkEnd w:id="36"/>
     </w:p>
     <w:p>
       <w:pPr>
@@ -5248,24 +6904,24 @@
       <w:pPr>
         <w:pStyle w:val="Titre2"/>
       </w:pPr>
-      <w:bookmarkStart w:id="34" w:name="_Toc405286698"/>
+      <w:bookmarkStart w:id="37" w:name="_Toc405367889"/>
       <w:r>
         <w:t>Gestion des commandes</w:t>
       </w:r>
-      <w:bookmarkEnd w:id="34"/>
+      <w:bookmarkEnd w:id="37"/>
     </w:p>
     <w:p>
       <w:pPr>
         <w:pStyle w:val="Titre3"/>
       </w:pPr>
-      <w:bookmarkStart w:id="35" w:name="_Toc405286699"/>
+      <w:bookmarkStart w:id="38" w:name="_Toc405367890"/>
       <w:r>
         <w:t>J</w:t>
       </w:r>
       <w:r>
         <w:t>e veux associer une table à une nouvelle commande mais je ne trouve la table</w:t>
       </w:r>
-      <w:bookmarkEnd w:id="35"/>
+      <w:bookmarkEnd w:id="38"/>
     </w:p>
     <w:p>
       <w:pPr>
@@ -5295,11 +6951,11 @@
       <w:pPr>
         <w:pStyle w:val="Titre3"/>
       </w:pPr>
-      <w:bookmarkStart w:id="36" w:name="_Toc405286700"/>
+      <w:bookmarkStart w:id="39" w:name="_Toc405367891"/>
       <w:r>
         <w:t>Je ne vois pas toutes les commandes</w:t>
       </w:r>
-      <w:bookmarkEnd w:id="36"/>
+      <w:bookmarkEnd w:id="39"/>
     </w:p>
     <w:p>
       <w:pPr>
@@ -5317,21 +6973,21 @@
       <w:pPr>
         <w:pStyle w:val="Titre2"/>
       </w:pPr>
-      <w:bookmarkStart w:id="37" w:name="_Toc405286701"/>
+      <w:bookmarkStart w:id="40" w:name="_Toc405367892"/>
       <w:r>
         <w:t>Gestion d’une commande</w:t>
       </w:r>
-      <w:bookmarkEnd w:id="37"/>
+      <w:bookmarkEnd w:id="40"/>
     </w:p>
     <w:p>
       <w:pPr>
         <w:pStyle w:val="Titre3"/>
       </w:pPr>
-      <w:bookmarkStart w:id="38" w:name="_Toc405286702"/>
+      <w:bookmarkStart w:id="41" w:name="_Toc405367893"/>
       <w:r>
         <w:t>Je veux fermer une commande, mais je ne la trouve pas</w:t>
       </w:r>
-      <w:bookmarkEnd w:id="38"/>
+      <w:bookmarkEnd w:id="41"/>
     </w:p>
     <w:p>
       <w:pPr>
@@ -5361,14 +7017,171 @@
       </w:r>
     </w:p>
     <w:p>
-      <w:bookmarkStart w:id="39" w:name="_GoBack"/>
-      <w:bookmarkEnd w:id="39"/>
-    </w:p>
-    <w:p>
-      <w:pPr>
-        <w:ind w:left="360"/>
-      </w:pPr>
-    </w:p>
+      <w:pPr>
+        <w:pStyle w:val="Titre3"/>
+      </w:pPr>
+      <w:bookmarkStart w:id="42" w:name="_Toc405367894"/>
+      <w:r>
+        <w:t>Il y a une catégorie que je trouve pas dans la liste des catégories</w:t>
+      </w:r>
+      <w:bookmarkEnd w:id="42"/>
+    </w:p>
+    <w:p>
+      <w:pPr>
+        <w:pStyle w:val="Paragraphedeliste"/>
+        <w:numPr>
+          <w:ilvl w:val="0"/>
+          <w:numId w:val="16"/>
+        </w:numPr>
+      </w:pPr>
+      <w:r>
+        <w:t>S’il y a plusieurs catégories, vous devez utiliser les flèches haut et bas afin de naviguer entre les catégories. Ces flèches sont situées en haut et en bas de la liste des catégories</w:t>
+      </w:r>
+    </w:p>
+    <w:p>
+      <w:pPr>
+        <w:pStyle w:val="Paragraphedeliste"/>
+        <w:numPr>
+          <w:ilvl w:val="0"/>
+          <w:numId w:val="16"/>
+        </w:numPr>
+      </w:pPr>
+      <w:r>
+        <w:t>La catégorie que vous cherchez peut avoir été désactivée. Dans ce cas, vous devez contacter un administrateur</w:t>
+      </w:r>
+    </w:p>
+    <w:p>
+      <w:pPr>
+        <w:pStyle w:val="Paragraphedeliste"/>
+        <w:numPr>
+          <w:ilvl w:val="0"/>
+          <w:numId w:val="16"/>
+        </w:numPr>
+      </w:pPr>
+      <w:r>
+        <w:t>La catégorie que vous cherchez est peut être une catégorie complémentaire. Pour voir les catégories complémentaires, vous devez cliquer sur un item</w:t>
+      </w:r>
+      <w:r>
+        <w:t xml:space="preserve"> principal. La liste des catégories sera modifiée et la liste des catégories complémentaires sera affichée</w:t>
+      </w:r>
+    </w:p>
+    <w:p>
+      <w:pPr>
+        <w:pStyle w:val="Titre3"/>
+      </w:pPr>
+      <w:bookmarkStart w:id="43" w:name="_Toc405367895"/>
+      <w:r>
+        <w:t>Il y a des items que je ne trouve pas dans la liste des items</w:t>
+      </w:r>
+      <w:bookmarkEnd w:id="43"/>
+    </w:p>
+    <w:p>
+      <w:pPr>
+        <w:pStyle w:val="Paragraphedeliste"/>
+        <w:numPr>
+          <w:ilvl w:val="0"/>
+          <w:numId w:val="16"/>
+        </w:numPr>
+      </w:pPr>
+      <w:r>
+        <w:lastRenderedPageBreak/>
+        <w:t>Vous pouvez utiliser la liste des catégories afin de sélectionner la catégorie de votre item. Lorsque vous cliquerez sur le bouton, tous les items associés à cette catégorie seront affichés. Le principe est le même pour les items complémentaires</w:t>
+      </w:r>
+    </w:p>
+    <w:p>
+      <w:pPr>
+        <w:pStyle w:val="Paragraphedeliste"/>
+        <w:numPr>
+          <w:ilvl w:val="0"/>
+          <w:numId w:val="16"/>
+        </w:numPr>
+      </w:pPr>
+      <w:r>
+        <w:t>L’item que vous cherchez peut avoir été désactivé. Dans ce cas, vous devez contacter un administrateur</w:t>
+      </w:r>
+    </w:p>
+    <w:p>
+      <w:pPr>
+        <w:pStyle w:val="Paragraphedeliste"/>
+        <w:numPr>
+          <w:ilvl w:val="0"/>
+          <w:numId w:val="18"/>
+        </w:numPr>
+      </w:pPr>
+      <w:r>
+        <w:t>L’item</w:t>
+      </w:r>
+      <w:r>
+        <w:t xml:space="preserve"> que vous cherchez est peut être un item complémentaire. Pour voir les catégories complémentaires, vous devez cliquer sur un item principal. La liste des catégories sera modifiée et la liste des catégories complémentaires sera affichée.</w:t>
+      </w:r>
+    </w:p>
+    <w:p>
+      <w:pPr>
+        <w:pStyle w:val="Titre3"/>
+      </w:pPr>
+      <w:r>
+        <w:t>Je vois les items complémentaires, mais je veux voir les items principaux</w:t>
+      </w:r>
+    </w:p>
+    <w:p>
+      <w:pPr>
+        <w:pStyle w:val="Paragraphedeliste"/>
+        <w:numPr>
+          <w:ilvl w:val="0"/>
+          <w:numId w:val="18"/>
+        </w:numPr>
+      </w:pPr>
+      <w:r>
+        <w:t xml:space="preserve">En dessous de la liste des catégories, vous devez cliquer sur le bouton </w:t>
+      </w:r>
+      <w:r>
+        <w:rPr>
+          <w:b/>
+        </w:rPr>
+        <w:t>Items principaux</w:t>
+      </w:r>
+      <w:r>
+        <w:t>. Tous les items principaux seront affichés. Les catégories principales seront également affichées.</w:t>
+      </w:r>
+    </w:p>
+    <w:p>
+      <w:pPr>
+        <w:pStyle w:val="Titre3"/>
+      </w:pPr>
+      <w:r>
+        <w:t>Je veux ajouter un complément à un item</w:t>
+      </w:r>
+    </w:p>
+    <w:p>
+      <w:pPr>
+        <w:pStyle w:val="Paragraphedeliste"/>
+        <w:numPr>
+          <w:ilvl w:val="0"/>
+          <w:numId w:val="18"/>
+        </w:numPr>
+      </w:pPr>
+      <w:r>
+        <w:t>Pour voir les items complémentaires, vous devez cliquer sur l’item principal que vous voulez ajouter le complément. La liste des catégories sera modifiée et la liste des catégories complémentaires sera affichée.</w:t>
+      </w:r>
+      <w:r>
+        <w:t xml:space="preserve"> Vous n’aurez plus qu’à </w:t>
+      </w:r>
+      <w:r>
+        <w:t>sélectionner</w:t>
+      </w:r>
+      <w:r>
+        <w:t xml:space="preserve"> l’item complémentaire que</w:t>
+      </w:r>
+      <w:r>
+        <w:t xml:space="preserve"> vous désirez ajouter</w:t>
+      </w:r>
+      <w:r>
+        <w:t>.</w:t>
+      </w:r>
+      <w:bookmarkStart w:id="44" w:name="_GoBack"/>
+      <w:bookmarkEnd w:id="44"/>
+    </w:p>
+    <w:p/>
     <w:sectPr>
       <w:headerReference w:type="first" r:id="rId18"/>
       <w:footerReference w:type="first" r:id="rId19"/>
@@ -5548,7 +7361,7 @@
                 <w:bCs/>
                 <w:noProof/>
               </w:rPr>
-              <w:t>10</w:t>
+              <w:t>12</w:t>
             </w:r>
             <w:r>
               <w:rPr>
@@ -6419,6 +8232,95 @@
     </w:lvl>
   </w:abstractNum>
   <w:abstractNum w:abstractNumId="7">
+    <w:nsid w:val="1F4254A7"/>
+    <w:multiLevelType w:val="hybridMultilevel"/>
+    <w:tmpl w:val="CAFE2FAA"/>
+    <w:lvl w:ilvl="0" w:tplc="41C801EA">
+      <w:start w:val="1"/>
+      <w:numFmt w:val="decimal"/>
+      <w:lvlText w:val="%1-"/>
+      <w:lvlJc w:val="left"/>
+      <w:pPr>
+        <w:ind w:left="720" w:hanging="360"/>
+      </w:pPr>
+      <w:rPr>
+        <w:rFonts w:hint="default"/>
+      </w:rPr>
+    </w:lvl>
+    <w:lvl w:ilvl="1" w:tplc="040C0019">
+      <w:start w:val="1"/>
+      <w:numFmt w:val="lowerLetter"/>
+      <w:lvlText w:val="%2."/>
+      <w:lvlJc w:val="left"/>
+      <w:pPr>
+        <w:ind w:left="1440" w:hanging="360"/>
+      </w:pPr>
+    </w:lvl>
+    <w:lvl w:ilvl="2" w:tplc="040C001B">
+      <w:start w:val="1"/>
+      <w:numFmt w:val="lowerRoman"/>
+      <w:lvlText w:val="%3."/>
+      <w:lvlJc w:val="right"/>
+      <w:pPr>
+        <w:ind w:left="2160" w:hanging="180"/>
+      </w:pPr>
+    </w:lvl>
+    <w:lvl w:ilvl="3" w:tplc="040C000F">
+      <w:start w:val="1"/>
+      <w:numFmt w:val="decimal"/>
+      <w:lvlText w:val="%4."/>
+      <w:lvlJc w:val="left"/>
+      <w:pPr>
+        <w:ind w:left="2880" w:hanging="360"/>
+      </w:pPr>
+    </w:lvl>
+    <w:lvl w:ilvl="4" w:tplc="040C0019" w:tentative="1">
+      <w:start w:val="1"/>
+      <w:numFmt w:val="lowerLetter"/>
+      <w:lvlText w:val="%5."/>
+      <w:lvlJc w:val="left"/>
+      <w:pPr>
+        <w:ind w:left="3600" w:hanging="360"/>
+      </w:pPr>
+    </w:lvl>
+    <w:lvl w:ilvl="5" w:tplc="040C001B" w:tentative="1">
+      <w:start w:val="1"/>
+      <w:numFmt w:val="lowerRoman"/>
+      <w:lvlText w:val="%6."/>
+      <w:lvlJc w:val="right"/>
+      <w:pPr>
+        <w:ind w:left="4320" w:hanging="180"/>
+      </w:pPr>
+    </w:lvl>
+    <w:lvl w:ilvl="6" w:tplc="040C000F" w:tentative="1">
+      <w:start w:val="1"/>
+      <w:numFmt w:val="decimal"/>
+      <w:lvlText w:val="%7."/>
+      <w:lvlJc w:val="left"/>
+      <w:pPr>
+        <w:ind w:left="5040" w:hanging="360"/>
+      </w:pPr>
+    </w:lvl>
+    <w:lvl w:ilvl="7" w:tplc="040C0019" w:tentative="1">
+      <w:start w:val="1"/>
+      <w:numFmt w:val="lowerLetter"/>
+      <w:lvlText w:val="%8."/>
+      <w:lvlJc w:val="left"/>
+      <w:pPr>
+        <w:ind w:left="5760" w:hanging="360"/>
+      </w:pPr>
+    </w:lvl>
+    <w:lvl w:ilvl="8" w:tplc="040C001B" w:tentative="1">
+      <w:start w:val="1"/>
+      <w:numFmt w:val="lowerRoman"/>
+      <w:lvlText w:val="%9."/>
+      <w:lvlJc w:val="right"/>
+      <w:pPr>
+        <w:ind w:left="6480" w:hanging="180"/>
+      </w:pPr>
+    </w:lvl>
+  </w:abstractNum>
+  <w:abstractNum w:abstractNumId="8">
     <w:nsid w:val="1FD84D13"/>
     <w:multiLevelType w:val="hybridMultilevel"/>
     <w:tmpl w:val="52DC4E3C"/>
@@ -6531,7 +8433,7 @@
       </w:rPr>
     </w:lvl>
   </w:abstractNum>
-  <w:abstractNum w:abstractNumId="8">
+  <w:abstractNum w:abstractNumId="9">
     <w:nsid w:val="2B144E46"/>
     <w:multiLevelType w:val="hybridMultilevel"/>
     <w:tmpl w:val="2E9A5178"/>
@@ -6644,7 +8546,7 @@
       </w:rPr>
     </w:lvl>
   </w:abstractNum>
-  <w:abstractNum w:abstractNumId="9">
+  <w:abstractNum w:abstractNumId="10">
     <w:nsid w:val="302C4551"/>
     <w:multiLevelType w:val="hybridMultilevel"/>
     <w:tmpl w:val="E31AE874"/>
@@ -6757,7 +8659,7 @@
       </w:rPr>
     </w:lvl>
   </w:abstractNum>
-  <w:abstractNum w:abstractNumId="10">
+  <w:abstractNum w:abstractNumId="11">
     <w:nsid w:val="38AB3B1E"/>
     <w:multiLevelType w:val="hybridMultilevel"/>
     <w:tmpl w:val="3558C6B4"/>
@@ -6870,7 +8772,233 @@
       </w:rPr>
     </w:lvl>
   </w:abstractNum>
-  <w:abstractNum w:abstractNumId="11">
+  <w:abstractNum w:abstractNumId="12">
+    <w:nsid w:val="399F53CC"/>
+    <w:multiLevelType w:val="hybridMultilevel"/>
+    <w:tmpl w:val="10E6A4B0"/>
+    <w:lvl w:ilvl="0" w:tplc="0C0C0001">
+      <w:start w:val="1"/>
+      <w:numFmt w:val="bullet"/>
+      <w:lvlText w:val=""/>
+      <w:lvlJc w:val="left"/>
+      <w:pPr>
+        <w:ind w:left="720" w:hanging="360"/>
+      </w:pPr>
+      <w:rPr>
+        <w:rFonts w:ascii="Symbol" w:hAnsi="Symbol" w:hint="default"/>
+      </w:rPr>
+    </w:lvl>
+    <w:lvl w:ilvl="1" w:tplc="0C0C0003" w:tentative="1">
+      <w:start w:val="1"/>
+      <w:numFmt w:val="bullet"/>
+      <w:lvlText w:val="o"/>
+      <w:lvlJc w:val="left"/>
+      <w:pPr>
+        <w:ind w:left="1440" w:hanging="360"/>
+      </w:pPr>
+      <w:rPr>
+        <w:rFonts w:ascii="Courier New" w:hAnsi="Courier New" w:cs="Courier New" w:hint="default"/>
+      </w:rPr>
+    </w:lvl>
+    <w:lvl w:ilvl="2" w:tplc="0C0C0005" w:tentative="1">
+      <w:start w:val="1"/>
+      <w:numFmt w:val="bullet"/>
+      <w:lvlText w:val=""/>
+      <w:lvlJc w:val="left"/>
+      <w:pPr>
+        <w:ind w:left="2160" w:hanging="360"/>
+      </w:pPr>
+      <w:rPr>
+        <w:rFonts w:ascii="Wingdings" w:hAnsi="Wingdings" w:hint="default"/>
+      </w:rPr>
+    </w:lvl>
+    <w:lvl w:ilvl="3" w:tplc="0C0C0001" w:tentative="1">
+      <w:start w:val="1"/>
+      <w:numFmt w:val="bullet"/>
+      <w:lvlText w:val=""/>
+      <w:lvlJc w:val="left"/>
+      <w:pPr>
+        <w:ind w:left="2880" w:hanging="360"/>
+      </w:pPr>
+      <w:rPr>
+        <w:rFonts w:ascii="Symbol" w:hAnsi="Symbol" w:hint="default"/>
+      </w:rPr>
+    </w:lvl>
+    <w:lvl w:ilvl="4" w:tplc="0C0C0003" w:tentative="1">
+      <w:start w:val="1"/>
+      <w:numFmt w:val="bullet"/>
+      <w:lvlText w:val="o"/>
+      <w:lvlJc w:val="left"/>
+      <w:pPr>
+        <w:ind w:left="3600" w:hanging="360"/>
+      </w:pPr>
+      <w:rPr>
+        <w:rFonts w:ascii="Courier New" w:hAnsi="Courier New" w:cs="Courier New" w:hint="default"/>
+      </w:rPr>
+    </w:lvl>
+    <w:lvl w:ilvl="5" w:tplc="0C0C0005" w:tentative="1">
+      <w:start w:val="1"/>
+      <w:numFmt w:val="bullet"/>
+      <w:lvlText w:val=""/>
+      <w:lvlJc w:val="left"/>
+      <w:pPr>
+        <w:ind w:left="4320" w:hanging="360"/>
+      </w:pPr>
+      <w:rPr>
+        <w:rFonts w:ascii="Wingdings" w:hAnsi="Wingdings" w:hint="default"/>
+      </w:rPr>
+    </w:lvl>
+    <w:lvl w:ilvl="6" w:tplc="0C0C0001" w:tentative="1">
+      <w:start w:val="1"/>
+      <w:numFmt w:val="bullet"/>
+      <w:lvlText w:val=""/>
+      <w:lvlJc w:val="left"/>
+      <w:pPr>
+        <w:ind w:left="5040" w:hanging="360"/>
+      </w:pPr>
+      <w:rPr>
+        <w:rFonts w:ascii="Symbol" w:hAnsi="Symbol" w:hint="default"/>
+      </w:rPr>
+    </w:lvl>
+    <w:lvl w:ilvl="7" w:tplc="0C0C0003" w:tentative="1">
+      <w:start w:val="1"/>
+      <w:numFmt w:val="bullet"/>
+      <w:lvlText w:val="o"/>
+      <w:lvlJc w:val="left"/>
+      <w:pPr>
+        <w:ind w:left="5760" w:hanging="360"/>
+      </w:pPr>
+      <w:rPr>
+        <w:rFonts w:ascii="Courier New" w:hAnsi="Courier New" w:cs="Courier New" w:hint="default"/>
+      </w:rPr>
+    </w:lvl>
+    <w:lvl w:ilvl="8" w:tplc="0C0C0005" w:tentative="1">
+      <w:start w:val="1"/>
+      <w:numFmt w:val="bullet"/>
+      <w:lvlText w:val=""/>
+      <w:lvlJc w:val="left"/>
+      <w:pPr>
+        <w:ind w:left="6480" w:hanging="360"/>
+      </w:pPr>
+      <w:rPr>
+        <w:rFonts w:ascii="Wingdings" w:hAnsi="Wingdings" w:hint="default"/>
+      </w:rPr>
+    </w:lvl>
+  </w:abstractNum>
+  <w:abstractNum w:abstractNumId="13">
+    <w:nsid w:val="4DE9270F"/>
+    <w:multiLevelType w:val="hybridMultilevel"/>
+    <w:tmpl w:val="3E4A293E"/>
+    <w:lvl w:ilvl="0" w:tplc="0C0C0001">
+      <w:start w:val="1"/>
+      <w:numFmt w:val="bullet"/>
+      <w:lvlText w:val=""/>
+      <w:lvlJc w:val="left"/>
+      <w:pPr>
+        <w:ind w:left="360" w:hanging="360"/>
+      </w:pPr>
+      <w:rPr>
+        <w:rFonts w:ascii="Symbol" w:hAnsi="Symbol" w:hint="default"/>
+      </w:rPr>
+    </w:lvl>
+    <w:lvl w:ilvl="1" w:tplc="0C0C0003" w:tentative="1">
+      <w:start w:val="1"/>
+      <w:numFmt w:val="bullet"/>
+      <w:lvlText w:val="o"/>
+      <w:lvlJc w:val="left"/>
+      <w:pPr>
+        <w:ind w:left="1080" w:hanging="360"/>
+      </w:pPr>
+      <w:rPr>
+        <w:rFonts w:ascii="Courier New" w:hAnsi="Courier New" w:cs="Courier New" w:hint="default"/>
+      </w:rPr>
+    </w:lvl>
+    <w:lvl w:ilvl="2" w:tplc="0C0C0005" w:tentative="1">
+      <w:start w:val="1"/>
+      <w:numFmt w:val="bullet"/>
+      <w:lvlText w:val=""/>
+      <w:lvlJc w:val="left"/>
+      <w:pPr>
+        <w:ind w:left="1800" w:hanging="360"/>
+      </w:pPr>
+      <w:rPr>
+        <w:rFonts w:ascii="Wingdings" w:hAnsi="Wingdings" w:hint="default"/>
+      </w:rPr>
+    </w:lvl>
+    <w:lvl w:ilvl="3" w:tplc="0C0C0001" w:tentative="1">
+      <w:start w:val="1"/>
+      <w:numFmt w:val="bullet"/>
+      <w:lvlText w:val=""/>
+      <w:lvlJc w:val="left"/>
+      <w:pPr>
+        <w:ind w:left="2520" w:hanging="360"/>
+      </w:pPr>
+      <w:rPr>
+        <w:rFonts w:ascii="Symbol" w:hAnsi="Symbol" w:hint="default"/>
+      </w:rPr>
+    </w:lvl>
+    <w:lvl w:ilvl="4" w:tplc="0C0C0003" w:tentative="1">
+      <w:start w:val="1"/>
+      <w:numFmt w:val="bullet"/>
+      <w:lvlText w:val="o"/>
+      <w:lvlJc w:val="left"/>
+      <w:pPr>
+        <w:ind w:left="3240" w:hanging="360"/>
+      </w:pPr>
+      <w:rPr>
+        <w:rFonts w:ascii="Courier New" w:hAnsi="Courier New" w:cs="Courier New" w:hint="default"/>
+      </w:rPr>
+    </w:lvl>
+    <w:lvl w:ilvl="5" w:tplc="0C0C0005" w:tentative="1">
+      <w:start w:val="1"/>
+      <w:numFmt w:val="bullet"/>
+      <w:lvlText w:val=""/>
+      <w:lvlJc w:val="left"/>
+      <w:pPr>
+        <w:ind w:left="3960" w:hanging="360"/>
+      </w:pPr>
+      <w:rPr>
+        <w:rFonts w:ascii="Wingdings" w:hAnsi="Wingdings" w:hint="default"/>
+      </w:rPr>
+    </w:lvl>
+    <w:lvl w:ilvl="6" w:tplc="0C0C0001" w:tentative="1">
+      <w:start w:val="1"/>
+      <w:numFmt w:val="bullet"/>
+      <w:lvlText w:val=""/>
+      <w:lvlJc w:val="left"/>
+      <w:pPr>
+        <w:ind w:left="4680" w:hanging="360"/>
+      </w:pPr>
+      <w:rPr>
+        <w:rFonts w:ascii="Symbol" w:hAnsi="Symbol" w:hint="default"/>
+      </w:rPr>
+    </w:lvl>
+    <w:lvl w:ilvl="7" w:tplc="0C0C0003" w:tentative="1">
+      <w:start w:val="1"/>
+      <w:numFmt w:val="bullet"/>
+      <w:lvlText w:val="o"/>
+      <w:lvlJc w:val="left"/>
+      <w:pPr>
+        <w:ind w:left="5400" w:hanging="360"/>
+      </w:pPr>
+      <w:rPr>
+        <w:rFonts w:ascii="Courier New" w:hAnsi="Courier New" w:cs="Courier New" w:hint="default"/>
+      </w:rPr>
+    </w:lvl>
+    <w:lvl w:ilvl="8" w:tplc="0C0C0005" w:tentative="1">
+      <w:start w:val="1"/>
+      <w:numFmt w:val="bullet"/>
+      <w:lvlText w:val=""/>
+      <w:lvlJc w:val="left"/>
+      <w:pPr>
+        <w:ind w:left="6120" w:hanging="360"/>
+      </w:pPr>
+      <w:rPr>
+        <w:rFonts w:ascii="Wingdings" w:hAnsi="Wingdings" w:hint="default"/>
+      </w:rPr>
+    </w:lvl>
+  </w:abstractNum>
+  <w:abstractNum w:abstractNumId="14">
     <w:nsid w:val="581B3F3B"/>
     <w:multiLevelType w:val="hybridMultilevel"/>
     <w:tmpl w:val="1076DBD2"/>
@@ -6983,7 +9111,7 @@
       </w:rPr>
     </w:lvl>
   </w:abstractNum>
-  <w:abstractNum w:abstractNumId="12">
+  <w:abstractNum w:abstractNumId="15">
     <w:nsid w:val="595317D5"/>
     <w:multiLevelType w:val="hybridMultilevel"/>
     <w:tmpl w:val="1C64A744"/>
@@ -7096,7 +9224,233 @@
       </w:rPr>
     </w:lvl>
   </w:abstractNum>
-  <w:abstractNum w:abstractNumId="13">
+  <w:abstractNum w:abstractNumId="16">
+    <w:nsid w:val="67E3470B"/>
+    <w:multiLevelType w:val="hybridMultilevel"/>
+    <w:tmpl w:val="9D7AF104"/>
+    <w:lvl w:ilvl="0" w:tplc="0C0C0001">
+      <w:start w:val="1"/>
+      <w:numFmt w:val="bullet"/>
+      <w:lvlText w:val=""/>
+      <w:lvlJc w:val="left"/>
+      <w:pPr>
+        <w:ind w:left="720" w:hanging="360"/>
+      </w:pPr>
+      <w:rPr>
+        <w:rFonts w:ascii="Symbol" w:hAnsi="Symbol" w:hint="default"/>
+      </w:rPr>
+    </w:lvl>
+    <w:lvl w:ilvl="1" w:tplc="0C0C0003" w:tentative="1">
+      <w:start w:val="1"/>
+      <w:numFmt w:val="bullet"/>
+      <w:lvlText w:val="o"/>
+      <w:lvlJc w:val="left"/>
+      <w:pPr>
+        <w:ind w:left="1440" w:hanging="360"/>
+      </w:pPr>
+      <w:rPr>
+        <w:rFonts w:ascii="Courier New" w:hAnsi="Courier New" w:cs="Courier New" w:hint="default"/>
+      </w:rPr>
+    </w:lvl>
+    <w:lvl w:ilvl="2" w:tplc="0C0C0005" w:tentative="1">
+      <w:start w:val="1"/>
+      <w:numFmt w:val="bullet"/>
+      <w:lvlText w:val=""/>
+      <w:lvlJc w:val="left"/>
+      <w:pPr>
+        <w:ind w:left="2160" w:hanging="360"/>
+      </w:pPr>
+      <w:rPr>
+        <w:rFonts w:ascii="Wingdings" w:hAnsi="Wingdings" w:hint="default"/>
+      </w:rPr>
+    </w:lvl>
+    <w:lvl w:ilvl="3" w:tplc="0C0C0001" w:tentative="1">
+      <w:start w:val="1"/>
+      <w:numFmt w:val="bullet"/>
+      <w:lvlText w:val=""/>
+      <w:lvlJc w:val="left"/>
+      <w:pPr>
+        <w:ind w:left="2880" w:hanging="360"/>
+      </w:pPr>
+      <w:rPr>
+        <w:rFonts w:ascii="Symbol" w:hAnsi="Symbol" w:hint="default"/>
+      </w:rPr>
+    </w:lvl>
+    <w:lvl w:ilvl="4" w:tplc="0C0C0003" w:tentative="1">
+      <w:start w:val="1"/>
+      <w:numFmt w:val="bullet"/>
+      <w:lvlText w:val="o"/>
+      <w:lvlJc w:val="left"/>
+      <w:pPr>
+        <w:ind w:left="3600" w:hanging="360"/>
+      </w:pPr>
+      <w:rPr>
+        <w:rFonts w:ascii="Courier New" w:hAnsi="Courier New" w:cs="Courier New" w:hint="default"/>
+      </w:rPr>
+    </w:lvl>
+    <w:lvl w:ilvl="5" w:tplc="0C0C0005" w:tentative="1">
+      <w:start w:val="1"/>
+      <w:numFmt w:val="bullet"/>
+      <w:lvlText w:val=""/>
+      <w:lvlJc w:val="left"/>
+      <w:pPr>
+        <w:ind w:left="4320" w:hanging="360"/>
+      </w:pPr>
+      <w:rPr>
+        <w:rFonts w:ascii="Wingdings" w:hAnsi="Wingdings" w:hint="default"/>
+      </w:rPr>
+    </w:lvl>
+    <w:lvl w:ilvl="6" w:tplc="0C0C0001" w:tentative="1">
+      <w:start w:val="1"/>
+      <w:numFmt w:val="bullet"/>
+      <w:lvlText w:val=""/>
+      <w:lvlJc w:val="left"/>
+      <w:pPr>
+        <w:ind w:left="5040" w:hanging="360"/>
+      </w:pPr>
+      <w:rPr>
+        <w:rFonts w:ascii="Symbol" w:hAnsi="Symbol" w:hint="default"/>
+      </w:rPr>
+    </w:lvl>
+    <w:lvl w:ilvl="7" w:tplc="0C0C0003" w:tentative="1">
+      <w:start w:val="1"/>
+      <w:numFmt w:val="bullet"/>
+      <w:lvlText w:val="o"/>
+      <w:lvlJc w:val="left"/>
+      <w:pPr>
+        <w:ind w:left="5760" w:hanging="360"/>
+      </w:pPr>
+      <w:rPr>
+        <w:rFonts w:ascii="Courier New" w:hAnsi="Courier New" w:cs="Courier New" w:hint="default"/>
+      </w:rPr>
+    </w:lvl>
+    <w:lvl w:ilvl="8" w:tplc="0C0C0005" w:tentative="1">
+      <w:start w:val="1"/>
+      <w:numFmt w:val="bullet"/>
+      <w:lvlText w:val=""/>
+      <w:lvlJc w:val="left"/>
+      <w:pPr>
+        <w:ind w:left="6480" w:hanging="360"/>
+      </w:pPr>
+      <w:rPr>
+        <w:rFonts w:ascii="Wingdings" w:hAnsi="Wingdings" w:hint="default"/>
+      </w:rPr>
+    </w:lvl>
+  </w:abstractNum>
+  <w:abstractNum w:abstractNumId="17">
+    <w:nsid w:val="73637111"/>
+    <w:multiLevelType w:val="hybridMultilevel"/>
+    <w:tmpl w:val="C9901D6E"/>
+    <w:lvl w:ilvl="0" w:tplc="0C0C0001">
+      <w:start w:val="1"/>
+      <w:numFmt w:val="bullet"/>
+      <w:lvlText w:val=""/>
+      <w:lvlJc w:val="left"/>
+      <w:pPr>
+        <w:ind w:left="720" w:hanging="360"/>
+      </w:pPr>
+      <w:rPr>
+        <w:rFonts w:ascii="Symbol" w:hAnsi="Symbol" w:hint="default"/>
+      </w:rPr>
+    </w:lvl>
+    <w:lvl w:ilvl="1" w:tplc="0C0C0003">
+      <w:start w:val="1"/>
+      <w:numFmt w:val="bullet"/>
+      <w:lvlText w:val="o"/>
+      <w:lvlJc w:val="left"/>
+      <w:pPr>
+        <w:ind w:left="1440" w:hanging="360"/>
+      </w:pPr>
+      <w:rPr>
+        <w:rFonts w:ascii="Courier New" w:hAnsi="Courier New" w:cs="Courier New" w:hint="default"/>
+      </w:rPr>
+    </w:lvl>
+    <w:lvl w:ilvl="2" w:tplc="0C0C0005" w:tentative="1">
+      <w:start w:val="1"/>
+      <w:numFmt w:val="bullet"/>
+      <w:lvlText w:val=""/>
+      <w:lvlJc w:val="left"/>
+      <w:pPr>
+        <w:ind w:left="2160" w:hanging="360"/>
+      </w:pPr>
+      <w:rPr>
+        <w:rFonts w:ascii="Wingdings" w:hAnsi="Wingdings" w:hint="default"/>
+      </w:rPr>
+    </w:lvl>
+    <w:lvl w:ilvl="3" w:tplc="0C0C0001" w:tentative="1">
+      <w:start w:val="1"/>
+      <w:numFmt w:val="bullet"/>
+      <w:lvlText w:val=""/>
+      <w:lvlJc w:val="left"/>
+      <w:pPr>
+        <w:ind w:left="2880" w:hanging="360"/>
+      </w:pPr>
+      <w:rPr>
+        <w:rFonts w:ascii="Symbol" w:hAnsi="Symbol" w:hint="default"/>
+      </w:rPr>
+    </w:lvl>
+    <w:lvl w:ilvl="4" w:tplc="0C0C0003" w:tentative="1">
+      <w:start w:val="1"/>
+      <w:numFmt w:val="bullet"/>
+      <w:lvlText w:val="o"/>
+      <w:lvlJc w:val="left"/>
+      <w:pPr>
+        <w:ind w:left="3600" w:hanging="360"/>
+      </w:pPr>
+      <w:rPr>
+        <w:rFonts w:ascii="Courier New" w:hAnsi="Courier New" w:cs="Courier New" w:hint="default"/>
+      </w:rPr>
+    </w:lvl>
+    <w:lvl w:ilvl="5" w:tplc="0C0C0005" w:tentative="1">
+      <w:start w:val="1"/>
+      <w:numFmt w:val="bullet"/>
+      <w:lvlText w:val=""/>
+      <w:lvlJc w:val="left"/>
+      <w:pPr>
+        <w:ind w:left="4320" w:hanging="360"/>
+      </w:pPr>
+      <w:rPr>
+        <w:rFonts w:ascii="Wingdings" w:hAnsi="Wingdings" w:hint="default"/>
+      </w:rPr>
+    </w:lvl>
+    <w:lvl w:ilvl="6" w:tplc="0C0C0001" w:tentative="1">
+      <w:start w:val="1"/>
+      <w:numFmt w:val="bullet"/>
+      <w:lvlText w:val=""/>
+      <w:lvlJc w:val="left"/>
+      <w:pPr>
+        <w:ind w:left="5040" w:hanging="360"/>
+      </w:pPr>
+      <w:rPr>
+        <w:rFonts w:ascii="Symbol" w:hAnsi="Symbol" w:hint="default"/>
+      </w:rPr>
+    </w:lvl>
+    <w:lvl w:ilvl="7" w:tplc="0C0C0003" w:tentative="1">
+      <w:start w:val="1"/>
+      <w:numFmt w:val="bullet"/>
+      <w:lvlText w:val="o"/>
+      <w:lvlJc w:val="left"/>
+      <w:pPr>
+        <w:ind w:left="5760" w:hanging="360"/>
+      </w:pPr>
+      <w:rPr>
+        <w:rFonts w:ascii="Courier New" w:hAnsi="Courier New" w:cs="Courier New" w:hint="default"/>
+      </w:rPr>
+    </w:lvl>
+    <w:lvl w:ilvl="8" w:tplc="0C0C0005" w:tentative="1">
+      <w:start w:val="1"/>
+      <w:numFmt w:val="bullet"/>
+      <w:lvlText w:val=""/>
+      <w:lvlJc w:val="left"/>
+      <w:pPr>
+        <w:ind w:left="6480" w:hanging="360"/>
+      </w:pPr>
+      <w:rPr>
+        <w:rFonts w:ascii="Wingdings" w:hAnsi="Wingdings" w:hint="default"/>
+      </w:rPr>
+    </w:lvl>
+  </w:abstractNum>
+  <w:abstractNum w:abstractNumId="18">
     <w:nsid w:val="7D684BBF"/>
     <w:multiLevelType w:val="hybridMultilevel"/>
     <w:tmpl w:val="2DC2F976"/>
@@ -7209,11 +9563,124 @@
       </w:rPr>
     </w:lvl>
   </w:abstractNum>
+  <w:abstractNum w:abstractNumId="19">
+    <w:nsid w:val="7E2406C2"/>
+    <w:multiLevelType w:val="hybridMultilevel"/>
+    <w:tmpl w:val="E89A1AA8"/>
+    <w:lvl w:ilvl="0" w:tplc="0C0C0001">
+      <w:start w:val="1"/>
+      <w:numFmt w:val="bullet"/>
+      <w:lvlText w:val=""/>
+      <w:lvlJc w:val="left"/>
+      <w:pPr>
+        <w:ind w:left="720" w:hanging="360"/>
+      </w:pPr>
+      <w:rPr>
+        <w:rFonts w:ascii="Symbol" w:hAnsi="Symbol" w:hint="default"/>
+      </w:rPr>
+    </w:lvl>
+    <w:lvl w:ilvl="1" w:tplc="0C0C0003" w:tentative="1">
+      <w:start w:val="1"/>
+      <w:numFmt w:val="bullet"/>
+      <w:lvlText w:val="o"/>
+      <w:lvlJc w:val="left"/>
+      <w:pPr>
+        <w:ind w:left="1440" w:hanging="360"/>
+      </w:pPr>
+      <w:rPr>
+        <w:rFonts w:ascii="Courier New" w:hAnsi="Courier New" w:cs="Courier New" w:hint="default"/>
+      </w:rPr>
+    </w:lvl>
+    <w:lvl w:ilvl="2" w:tplc="0C0C0005" w:tentative="1">
+      <w:start w:val="1"/>
+      <w:numFmt w:val="bullet"/>
+      <w:lvlText w:val=""/>
+      <w:lvlJc w:val="left"/>
+      <w:pPr>
+        <w:ind w:left="2160" w:hanging="360"/>
+      </w:pPr>
+      <w:rPr>
+        <w:rFonts w:ascii="Wingdings" w:hAnsi="Wingdings" w:hint="default"/>
+      </w:rPr>
+    </w:lvl>
+    <w:lvl w:ilvl="3" w:tplc="0C0C0001" w:tentative="1">
+      <w:start w:val="1"/>
+      <w:numFmt w:val="bullet"/>
+      <w:lvlText w:val=""/>
+      <w:lvlJc w:val="left"/>
+      <w:pPr>
+        <w:ind w:left="2880" w:hanging="360"/>
+      </w:pPr>
+      <w:rPr>
+        <w:rFonts w:ascii="Symbol" w:hAnsi="Symbol" w:hint="default"/>
+      </w:rPr>
+    </w:lvl>
+    <w:lvl w:ilvl="4" w:tplc="0C0C0003" w:tentative="1">
+      <w:start w:val="1"/>
+      <w:numFmt w:val="bullet"/>
+      <w:lvlText w:val="o"/>
+      <w:lvlJc w:val="left"/>
+      <w:pPr>
+        <w:ind w:left="3600" w:hanging="360"/>
+      </w:pPr>
+      <w:rPr>
+        <w:rFonts w:ascii="Courier New" w:hAnsi="Courier New" w:cs="Courier New" w:hint="default"/>
+      </w:rPr>
+    </w:lvl>
+    <w:lvl w:ilvl="5" w:tplc="0C0C0005" w:tentative="1">
+      <w:start w:val="1"/>
+      <w:numFmt w:val="bullet"/>
+      <w:lvlText w:val=""/>
+      <w:lvlJc w:val="left"/>
+      <w:pPr>
+        <w:ind w:left="4320" w:hanging="360"/>
+      </w:pPr>
+      <w:rPr>
+        <w:rFonts w:ascii="Wingdings" w:hAnsi="Wingdings" w:hint="default"/>
+      </w:rPr>
+    </w:lvl>
+    <w:lvl w:ilvl="6" w:tplc="0C0C0001" w:tentative="1">
+      <w:start w:val="1"/>
+      <w:numFmt w:val="bullet"/>
+      <w:lvlText w:val=""/>
+      <w:lvlJc w:val="left"/>
+      <w:pPr>
+        <w:ind w:left="5040" w:hanging="360"/>
+      </w:pPr>
+      <w:rPr>
+        <w:rFonts w:ascii="Symbol" w:hAnsi="Symbol" w:hint="default"/>
+      </w:rPr>
+    </w:lvl>
+    <w:lvl w:ilvl="7" w:tplc="0C0C0003" w:tentative="1">
+      <w:start w:val="1"/>
+      <w:numFmt w:val="bullet"/>
+      <w:lvlText w:val="o"/>
+      <w:lvlJc w:val="left"/>
+      <w:pPr>
+        <w:ind w:left="5760" w:hanging="360"/>
+      </w:pPr>
+      <w:rPr>
+        <w:rFonts w:ascii="Courier New" w:hAnsi="Courier New" w:cs="Courier New" w:hint="default"/>
+      </w:rPr>
+    </w:lvl>
+    <w:lvl w:ilvl="8" w:tplc="0C0C0005" w:tentative="1">
+      <w:start w:val="1"/>
+      <w:numFmt w:val="bullet"/>
+      <w:lvlText w:val=""/>
+      <w:lvlJc w:val="left"/>
+      <w:pPr>
+        <w:ind w:left="6480" w:hanging="360"/>
+      </w:pPr>
+      <w:rPr>
+        <w:rFonts w:ascii="Wingdings" w:hAnsi="Wingdings" w:hint="default"/>
+      </w:rPr>
+    </w:lvl>
+  </w:abstractNum>
   <w:num w:numId="1">
-    <w:abstractNumId w:val="7"/>
+    <w:abstractNumId w:val="8"/>
   </w:num>
   <w:num w:numId="2">
-    <w:abstractNumId w:val="10"/>
+    <w:abstractNumId w:val="11"/>
   </w:num>
   <w:num w:numId="3">
     <w:abstractNumId w:val="6"/>
@@ -7228,16 +9695,16 @@
     <w:abstractNumId w:val="0"/>
   </w:num>
   <w:num w:numId="7">
-    <w:abstractNumId w:val="13"/>
+    <w:abstractNumId w:val="18"/>
   </w:num>
   <w:num w:numId="8">
     <w:abstractNumId w:val="3"/>
   </w:num>
   <w:num w:numId="9">
-    <w:abstractNumId w:val="9"/>
+    <w:abstractNumId w:val="10"/>
   </w:num>
   <w:num w:numId="10">
-    <w:abstractNumId w:val="12"/>
+    <w:abstractNumId w:val="15"/>
   </w:num>
   <w:num w:numId="11">
     <w:abstractNumId w:val="2"/>
@@ -7246,10 +9713,28 @@
     <w:abstractNumId w:val="4"/>
   </w:num>
   <w:num w:numId="13">
-    <w:abstractNumId w:val="11"/>
+    <w:abstractNumId w:val="14"/>
   </w:num>
   <w:num w:numId="14">
-    <w:abstractNumId w:val="8"/>
+    <w:abstractNumId w:val="9"/>
+  </w:num>
+  <w:num w:numId="15">
+    <w:abstractNumId w:val="7"/>
+  </w:num>
+  <w:num w:numId="16">
+    <w:abstractNumId w:val="19"/>
+  </w:num>
+  <w:num w:numId="17">
+    <w:abstractNumId w:val="13"/>
+  </w:num>
+  <w:num w:numId="18">
+    <w:abstractNumId w:val="16"/>
+  </w:num>
+  <w:num w:numId="19">
+    <w:abstractNumId w:val="12"/>
+  </w:num>
+  <w:num w:numId="20">
+    <w:abstractNumId w:val="17"/>
   </w:num>
 </w:numbering>
 </file>
@@ -7855,7 +10340,6 @@
   <w:style w:type="character" w:default="1" w:styleId="Policepardfaut">
     <w:name w:val="Default Paragraph Font"/>
     <w:uiPriority w:val="1"/>
-    <w:semiHidden/>
     <w:unhideWhenUsed/>
   </w:style>
   <w:style w:type="table" w:default="1" w:styleId="TableauNormal">
@@ -9019,7 +11503,7 @@
 </file>
 
 <file path=customXml/itemProps2.xml><?xml version="1.0" encoding="utf-8"?>
-<ds:datastoreItem xmlns:ds="http://schemas.openxmlformats.org/officeDocument/2006/customXml" ds:itemID="{1AF0D00D-C22D-440C-9978-D77F85D928D6}">
+<ds:datastoreItem xmlns:ds="http://schemas.openxmlformats.org/officeDocument/2006/customXml" ds:itemID="{0A5917C7-0C46-4AE3-BD86-4FDC0B4C9B07}">
   <ds:schemaRefs>
     <ds:schemaRef ds:uri="http://schemas.openxmlformats.org/officeDocument/2006/bibliography"/>
   </ds:schemaRefs>

</xml_diff>